<commit_message>
thêm danh sách viết tắt
</commit_message>
<xml_diff>
--- a/Bang.docx
+++ b/Bang.docx
@@ -928,18 +928,320 @@
                 <w:szCs w:val="24"/>
                 <w:lang w:val="en-US"/>
               </w:rPr>
-              <w:t>2</w:t>
-            </w:r>
-            <w:r>
+              <w:t>2X mode</w:t>
+            </w:r>
+          </w:p>
+        </w:tc>
+        <w:tc>
+          <w:tcPr>
+            <w:tcW w:w="576" w:type="dxa"/>
+          </w:tcPr>
+          <w:p>
+            <w:pPr>
+              <w:tabs>
+                <w:tab w:val="left" w:pos="3040"/>
+              </w:tabs>
+              <w:jc w:val="center"/>
+              <w:rPr>
+                <w:rFonts w:ascii="Times New Roman" w:hAnsi="Times New Roman" w:cs="Times New Roman"/>
+                <w:sz w:val="24"/>
+                <w:szCs w:val="24"/>
+              </w:rPr>
+            </w:pPr>
+            <w:r>
+              <w:rPr>
+                <w:rFonts w:ascii="Times New Roman" w:hAnsi="Times New Roman" w:cs="Times New Roman"/>
+                <w:sz w:val="24"/>
+                <w:szCs w:val="24"/>
+                <w:lang w:val="en-US"/>
+              </w:rPr>
+              <w:t>-</w:t>
+            </w:r>
+          </w:p>
+        </w:tc>
+        <w:tc>
+          <w:tcPr>
+            <w:tcW w:w="696" w:type="dxa"/>
+          </w:tcPr>
+          <w:p>
+            <w:pPr>
+              <w:tabs>
+                <w:tab w:val="left" w:pos="3040"/>
+              </w:tabs>
+              <w:jc w:val="center"/>
+              <w:rPr>
+                <w:rFonts w:ascii="Times New Roman" w:hAnsi="Times New Roman" w:cs="Times New Roman"/>
+                <w:sz w:val="24"/>
+                <w:szCs w:val="24"/>
+                <w:lang w:val="en-US"/>
+              </w:rPr>
+            </w:pPr>
+            <w:r>
+              <w:rPr>
+                <w:rFonts w:ascii="Times New Roman" w:hAnsi="Times New Roman" w:cs="Times New Roman"/>
+                <w:sz w:val="24"/>
+                <w:szCs w:val="24"/>
+                <w:lang w:val="en-US"/>
+              </w:rPr>
+              <w:t>21</w:t>
+            </w:r>
+          </w:p>
+        </w:tc>
+        <w:tc>
+          <w:tcPr>
+            <w:tcW w:w="696" w:type="dxa"/>
+          </w:tcPr>
+          <w:p>
+            <w:pPr>
+              <w:tabs>
+                <w:tab w:val="left" w:pos="3040"/>
+              </w:tabs>
+              <w:jc w:val="center"/>
+              <w:rPr>
+                <w:rFonts w:ascii="Times New Roman" w:hAnsi="Times New Roman" w:cs="Times New Roman"/>
+                <w:sz w:val="24"/>
+                <w:szCs w:val="24"/>
+                <w:lang w:val="en-US"/>
+              </w:rPr>
+            </w:pPr>
+            <w:r>
+              <w:rPr>
+                <w:rFonts w:ascii="Times New Roman" w:hAnsi="Times New Roman" w:cs="Times New Roman"/>
+                <w:sz w:val="24"/>
+                <w:szCs w:val="24"/>
+                <w:lang w:val="en-US"/>
+              </w:rPr>
+              <w:t>43</w:t>
+            </w:r>
+          </w:p>
+        </w:tc>
+        <w:tc>
+          <w:tcPr>
+            <w:tcW w:w="756" w:type="dxa"/>
+          </w:tcPr>
+          <w:p>
+            <w:pPr>
+              <w:tabs>
+                <w:tab w:val="left" w:pos="3040"/>
+              </w:tabs>
+              <w:jc w:val="center"/>
+              <w:rPr>
+                <w:rFonts w:ascii="Times New Roman" w:hAnsi="Times New Roman" w:cs="Times New Roman"/>
+                <w:sz w:val="24"/>
+                <w:szCs w:val="24"/>
+                <w:lang w:val="en-US"/>
+              </w:rPr>
+            </w:pPr>
+            <w:r>
+              <w:rPr>
+                <w:rFonts w:ascii="Times New Roman" w:hAnsi="Times New Roman" w:cs="Times New Roman"/>
+                <w:sz w:val="24"/>
+                <w:szCs w:val="24"/>
+                <w:lang w:val="en-US"/>
+              </w:rPr>
+              <w:t>85</w:t>
+            </w:r>
+          </w:p>
+        </w:tc>
+        <w:tc>
+          <w:tcPr>
+            <w:tcW w:w="808" w:type="dxa"/>
+          </w:tcPr>
+          <w:p>
+            <w:pPr>
+              <w:tabs>
+                <w:tab w:val="left" w:pos="3040"/>
+              </w:tabs>
+              <w:jc w:val="center"/>
+              <w:rPr>
+                <w:rFonts w:ascii="Times New Roman" w:hAnsi="Times New Roman" w:cs="Times New Roman"/>
+                <w:sz w:val="24"/>
+                <w:szCs w:val="24"/>
+                <w:lang w:val="en-US"/>
+              </w:rPr>
+            </w:pPr>
+            <w:r>
+              <w:rPr>
+                <w:rFonts w:ascii="Times New Roman" w:hAnsi="Times New Roman" w:cs="Times New Roman"/>
+                <w:sz w:val="24"/>
+                <w:szCs w:val="24"/>
+                <w:lang w:val="en-US"/>
+              </w:rPr>
+              <w:t>142</w:t>
+            </w:r>
+          </w:p>
+        </w:tc>
+        <w:tc>
+          <w:tcPr>
+            <w:tcW w:w="816" w:type="dxa"/>
+          </w:tcPr>
+          <w:p>
+            <w:pPr>
+              <w:tabs>
+                <w:tab w:val="left" w:pos="3040"/>
+              </w:tabs>
+              <w:jc w:val="center"/>
+              <w:rPr>
+                <w:rFonts w:ascii="Times New Roman" w:hAnsi="Times New Roman" w:cs="Times New Roman"/>
+                <w:sz w:val="24"/>
+                <w:szCs w:val="24"/>
+                <w:lang w:val="en-US"/>
+              </w:rPr>
+            </w:pPr>
+            <w:r>
+              <w:rPr>
+                <w:rFonts w:ascii="Times New Roman" w:hAnsi="Times New Roman" w:cs="Times New Roman"/>
+                <w:sz w:val="24"/>
+                <w:szCs w:val="24"/>
+                <w:lang w:val="en-US"/>
+              </w:rPr>
+              <w:t>171</w:t>
+            </w:r>
+          </w:p>
+        </w:tc>
+        <w:tc>
+          <w:tcPr>
+            <w:tcW w:w="756" w:type="dxa"/>
+          </w:tcPr>
+          <w:p>
+            <w:pPr>
+              <w:tabs>
+                <w:tab w:val="left" w:pos="3040"/>
+              </w:tabs>
+              <w:jc w:val="center"/>
+              <w:rPr>
+                <w:rFonts w:ascii="Times New Roman" w:hAnsi="Times New Roman" w:cs="Times New Roman"/>
+                <w:sz w:val="24"/>
+                <w:szCs w:val="24"/>
+                <w:lang w:val="en-US"/>
+              </w:rPr>
+            </w:pPr>
+            <w:r>
+              <w:rPr>
+                <w:rFonts w:ascii="Times New Roman" w:hAnsi="Times New Roman" w:cs="Times New Roman"/>
+                <w:sz w:val="24"/>
+                <w:szCs w:val="24"/>
+                <w:lang w:val="en-US"/>
+              </w:rPr>
+              <w:t>213</w:t>
+            </w:r>
+          </w:p>
+        </w:tc>
+        <w:tc>
+          <w:tcPr>
+            <w:tcW w:w="816" w:type="dxa"/>
+          </w:tcPr>
+          <w:p>
+            <w:pPr>
+              <w:tabs>
+                <w:tab w:val="left" w:pos="3040"/>
+              </w:tabs>
+              <w:jc w:val="center"/>
+              <w:rPr>
+                <w:rFonts w:ascii="Times New Roman" w:hAnsi="Times New Roman" w:cs="Times New Roman"/>
+                <w:sz w:val="24"/>
+                <w:szCs w:val="24"/>
+                <w:lang w:val="en-US"/>
+              </w:rPr>
+            </w:pPr>
+            <w:r>
+              <w:rPr>
+                <w:rFonts w:ascii="Times New Roman" w:hAnsi="Times New Roman" w:cs="Times New Roman"/>
+                <w:sz w:val="24"/>
+                <w:szCs w:val="24"/>
+                <w:lang w:val="en-US"/>
+              </w:rPr>
+              <w:t>427</w:t>
+            </w:r>
+          </w:p>
+        </w:tc>
+        <w:tc>
+          <w:tcPr>
+            <w:tcW w:w="816" w:type="dxa"/>
+          </w:tcPr>
+          <w:p>
+            <w:pPr>
+              <w:tabs>
+                <w:tab w:val="left" w:pos="3040"/>
+              </w:tabs>
+              <w:jc w:val="center"/>
+              <w:rPr>
+                <w:rFonts w:ascii="Times New Roman" w:hAnsi="Times New Roman" w:cs="Times New Roman"/>
+                <w:sz w:val="24"/>
+                <w:szCs w:val="24"/>
+                <w:lang w:val="en-US"/>
+              </w:rPr>
+            </w:pPr>
+            <w:r>
+              <w:rPr>
+                <w:rFonts w:ascii="Times New Roman" w:hAnsi="Times New Roman" w:cs="Times New Roman"/>
+                <w:sz w:val="24"/>
+                <w:szCs w:val="24"/>
+                <w:lang w:val="en-US"/>
+              </w:rPr>
+              <w:t>853</w:t>
+            </w:r>
+          </w:p>
+        </w:tc>
+        <w:tc>
+          <w:tcPr>
+            <w:tcW w:w="915" w:type="dxa"/>
+          </w:tcPr>
+          <w:p>
+            <w:pPr>
+              <w:tabs>
+                <w:tab w:val="left" w:pos="3040"/>
+              </w:tabs>
+              <w:jc w:val="center"/>
+              <w:rPr>
+                <w:rFonts w:ascii="Times New Roman" w:hAnsi="Times New Roman" w:cs="Times New Roman"/>
+                <w:sz w:val="24"/>
+                <w:szCs w:val="24"/>
+                <w:lang w:val="en-US"/>
+              </w:rPr>
+            </w:pPr>
+            <w:r>
+              <w:rPr>
+                <w:rFonts w:ascii="Times New Roman" w:hAnsi="Times New Roman" w:cs="Times New Roman"/>
+                <w:sz w:val="24"/>
+                <w:szCs w:val="24"/>
+                <w:lang w:val="en-US"/>
+              </w:rPr>
+              <w:t>853</w:t>
+            </w:r>
+          </w:p>
+        </w:tc>
+      </w:tr>
+      <w:tr>
+        <w:tc>
+          <w:tcPr>
+            <w:tcW w:w="1710" w:type="dxa"/>
+            <w:shd w:val="clear" w:color="auto" w:fill="D9D9D9" w:themeFill="background1" w:themeFillShade="D9"/>
+          </w:tcPr>
+          <w:p>
+            <w:pPr>
+              <w:tabs>
+                <w:tab w:val="left" w:pos="3040"/>
+              </w:tabs>
+              <w:jc w:val="center"/>
               <w:rPr>
                 <w:rFonts w:ascii="Times New Roman" w:hAnsi="Times New Roman" w:cs="Times New Roman"/>
                 <w:b/>
                 <w:bCs/>
                 <w:sz w:val="24"/>
                 <w:szCs w:val="24"/>
-                <w:lang w:val="en-US"/>
-              </w:rPr>
-              <w:t>X mode</w:t>
+              </w:rPr>
+            </w:pPr>
+            <w:r>
+              <w:rPr>
+                <w:rFonts w:ascii="Times New Roman" w:hAnsi="Times New Roman" w:cs="Times New Roman"/>
+                <w:b/>
+                <w:bCs/>
+                <w:sz w:val="24"/>
+                <w:szCs w:val="24"/>
+                <w:lang w:val="en-US"/>
+              </w:rPr>
+              <w:t>4X mode</w:t>
             </w:r>
           </w:p>
         </w:tc>
@@ -994,7 +1296,7 @@
                 <w:szCs w:val="24"/>
                 <w:lang w:val="en-US"/>
               </w:rPr>
-              <w:t>21</w:t>
+              <w:t>43</w:t>
             </w:r>
           </w:p>
         </w:tc>
@@ -1022,7 +1324,7 @@
                 <w:szCs w:val="24"/>
                 <w:lang w:val="en-US"/>
               </w:rPr>
-              <w:t>43</w:t>
+              <w:t>85</w:t>
             </w:r>
           </w:p>
         </w:tc>
@@ -1050,7 +1352,7 @@
                 <w:szCs w:val="24"/>
                 <w:lang w:val="en-US"/>
               </w:rPr>
-              <w:t>85</w:t>
+              <w:t>171</w:t>
             </w:r>
           </w:p>
         </w:tc>
@@ -1078,7 +1380,7 @@
                 <w:szCs w:val="24"/>
                 <w:lang w:val="en-US"/>
               </w:rPr>
-              <w:t>142</w:t>
+              <w:t>283</w:t>
             </w:r>
           </w:p>
         </w:tc>
@@ -1106,7 +1408,7 @@
                 <w:szCs w:val="24"/>
                 <w:lang w:val="en-US"/>
               </w:rPr>
-              <w:t>171</w:t>
+              <w:t>341</w:t>
             </w:r>
           </w:p>
         </w:tc>
@@ -1134,7 +1436,7 @@
                 <w:szCs w:val="24"/>
                 <w:lang w:val="en-US"/>
               </w:rPr>
-              <w:t>213</w:t>
+              <w:t>427</w:t>
             </w:r>
           </w:p>
         </w:tc>
@@ -1162,7 +1464,7 @@
                 <w:szCs w:val="24"/>
                 <w:lang w:val="en-US"/>
               </w:rPr>
-              <w:t>427</w:t>
+              <w:t>853</w:t>
             </w:r>
           </w:p>
         </w:tc>
@@ -1190,7 +1492,7 @@
                 <w:szCs w:val="24"/>
                 <w:lang w:val="en-US"/>
               </w:rPr>
-              <w:t>853</w:t>
+              <w:t>-</w:t>
             </w:r>
           </w:p>
         </w:tc>
@@ -1218,7 +1520,7 @@
                 <w:szCs w:val="24"/>
                 <w:lang w:val="en-US"/>
               </w:rPr>
-              <w:t>853</w:t>
+              <w:t>-</w:t>
             </w:r>
           </w:p>
         </w:tc>
@@ -1252,9 +1554,303 @@
                 <w:szCs w:val="24"/>
                 <w:lang w:val="en-US"/>
               </w:rPr>
-              <w:t>4</w:t>
-            </w:r>
-            <w:r>
+              <w:t>8X mode</w:t>
+            </w:r>
+          </w:p>
+        </w:tc>
+        <w:tc>
+          <w:tcPr>
+            <w:tcW w:w="576" w:type="dxa"/>
+          </w:tcPr>
+          <w:p>
+            <w:pPr>
+              <w:tabs>
+                <w:tab w:val="left" w:pos="3040"/>
+              </w:tabs>
+              <w:jc w:val="center"/>
+              <w:rPr>
+                <w:rFonts w:ascii="Times New Roman" w:hAnsi="Times New Roman" w:cs="Times New Roman"/>
+                <w:sz w:val="24"/>
+                <w:szCs w:val="24"/>
+                <w:lang w:val="en-US"/>
+              </w:rPr>
+            </w:pPr>
+            <w:r>
+              <w:rPr>
+                <w:rFonts w:ascii="Times New Roman" w:hAnsi="Times New Roman" w:cs="Times New Roman"/>
+                <w:sz w:val="24"/>
+                <w:szCs w:val="24"/>
+                <w:lang w:val="en-US"/>
+              </w:rPr>
+              <w:t>34</w:t>
+            </w:r>
+          </w:p>
+        </w:tc>
+        <w:tc>
+          <w:tcPr>
+            <w:tcW w:w="696" w:type="dxa"/>
+          </w:tcPr>
+          <w:p>
+            <w:pPr>
+              <w:tabs>
+                <w:tab w:val="left" w:pos="3040"/>
+              </w:tabs>
+              <w:jc w:val="center"/>
+              <w:rPr>
+                <w:rFonts w:ascii="Times New Roman" w:hAnsi="Times New Roman" w:cs="Times New Roman"/>
+                <w:sz w:val="24"/>
+                <w:szCs w:val="24"/>
+                <w:lang w:val="en-US"/>
+              </w:rPr>
+            </w:pPr>
+            <w:r>
+              <w:rPr>
+                <w:rFonts w:ascii="Times New Roman" w:hAnsi="Times New Roman" w:cs="Times New Roman"/>
+                <w:sz w:val="24"/>
+                <w:szCs w:val="24"/>
+                <w:lang w:val="en-US"/>
+              </w:rPr>
+              <w:t>85</w:t>
+            </w:r>
+          </w:p>
+        </w:tc>
+        <w:tc>
+          <w:tcPr>
+            <w:tcW w:w="696" w:type="dxa"/>
+          </w:tcPr>
+          <w:p>
+            <w:pPr>
+              <w:tabs>
+                <w:tab w:val="left" w:pos="3040"/>
+              </w:tabs>
+              <w:jc w:val="center"/>
+              <w:rPr>
+                <w:rFonts w:ascii="Times New Roman" w:hAnsi="Times New Roman" w:cs="Times New Roman"/>
+                <w:sz w:val="24"/>
+                <w:szCs w:val="24"/>
+                <w:lang w:val="en-US"/>
+              </w:rPr>
+            </w:pPr>
+            <w:r>
+              <w:rPr>
+                <w:rFonts w:ascii="Times New Roman" w:hAnsi="Times New Roman" w:cs="Times New Roman"/>
+                <w:sz w:val="24"/>
+                <w:szCs w:val="24"/>
+                <w:lang w:val="en-US"/>
+              </w:rPr>
+              <w:t>171</w:t>
+            </w:r>
+          </w:p>
+        </w:tc>
+        <w:tc>
+          <w:tcPr>
+            <w:tcW w:w="756" w:type="dxa"/>
+          </w:tcPr>
+          <w:p>
+            <w:pPr>
+              <w:tabs>
+                <w:tab w:val="left" w:pos="3040"/>
+              </w:tabs>
+              <w:jc w:val="center"/>
+              <w:rPr>
+                <w:rFonts w:ascii="Times New Roman" w:hAnsi="Times New Roman" w:cs="Times New Roman"/>
+                <w:sz w:val="24"/>
+                <w:szCs w:val="24"/>
+                <w:lang w:val="en-US"/>
+              </w:rPr>
+            </w:pPr>
+            <w:r>
+              <w:rPr>
+                <w:rFonts w:ascii="Times New Roman" w:hAnsi="Times New Roman" w:cs="Times New Roman"/>
+                <w:sz w:val="24"/>
+                <w:szCs w:val="24"/>
+                <w:lang w:val="en-US"/>
+              </w:rPr>
+              <w:t>341</w:t>
+            </w:r>
+          </w:p>
+        </w:tc>
+        <w:tc>
+          <w:tcPr>
+            <w:tcW w:w="808" w:type="dxa"/>
+          </w:tcPr>
+          <w:p>
+            <w:pPr>
+              <w:tabs>
+                <w:tab w:val="left" w:pos="3040"/>
+              </w:tabs>
+              <w:jc w:val="center"/>
+              <w:rPr>
+                <w:rFonts w:ascii="Times New Roman" w:hAnsi="Times New Roman" w:cs="Times New Roman"/>
+                <w:sz w:val="24"/>
+                <w:szCs w:val="24"/>
+                <w:lang w:val="en-US"/>
+              </w:rPr>
+            </w:pPr>
+            <w:r>
+              <w:rPr>
+                <w:rFonts w:ascii="Times New Roman" w:hAnsi="Times New Roman" w:cs="Times New Roman"/>
+                <w:sz w:val="24"/>
+                <w:szCs w:val="24"/>
+                <w:lang w:val="en-US"/>
+              </w:rPr>
+              <w:t>567</w:t>
+            </w:r>
+          </w:p>
+        </w:tc>
+        <w:tc>
+          <w:tcPr>
+            <w:tcW w:w="816" w:type="dxa"/>
+          </w:tcPr>
+          <w:p>
+            <w:pPr>
+              <w:tabs>
+                <w:tab w:val="left" w:pos="3040"/>
+              </w:tabs>
+              <w:jc w:val="center"/>
+              <w:rPr>
+                <w:rFonts w:ascii="Times New Roman" w:hAnsi="Times New Roman" w:cs="Times New Roman"/>
+                <w:sz w:val="24"/>
+                <w:szCs w:val="24"/>
+                <w:lang w:val="en-US"/>
+              </w:rPr>
+            </w:pPr>
+            <w:r>
+              <w:rPr>
+                <w:rFonts w:ascii="Times New Roman" w:hAnsi="Times New Roman" w:cs="Times New Roman"/>
+                <w:sz w:val="24"/>
+                <w:szCs w:val="24"/>
+                <w:lang w:val="en-US"/>
+              </w:rPr>
+              <w:t>683</w:t>
+            </w:r>
+          </w:p>
+        </w:tc>
+        <w:tc>
+          <w:tcPr>
+            <w:tcW w:w="756" w:type="dxa"/>
+          </w:tcPr>
+          <w:p>
+            <w:pPr>
+              <w:tabs>
+                <w:tab w:val="left" w:pos="3040"/>
+              </w:tabs>
+              <w:jc w:val="center"/>
+              <w:rPr>
+                <w:rFonts w:ascii="Times New Roman" w:hAnsi="Times New Roman" w:cs="Times New Roman"/>
+                <w:sz w:val="24"/>
+                <w:szCs w:val="24"/>
+                <w:lang w:val="en-US"/>
+              </w:rPr>
+            </w:pPr>
+            <w:r>
+              <w:rPr>
+                <w:rFonts w:ascii="Times New Roman" w:hAnsi="Times New Roman" w:cs="Times New Roman"/>
+                <w:sz w:val="24"/>
+                <w:szCs w:val="24"/>
+                <w:lang w:val="en-US"/>
+              </w:rPr>
+              <w:t>853</w:t>
+            </w:r>
+          </w:p>
+        </w:tc>
+        <w:tc>
+          <w:tcPr>
+            <w:tcW w:w="816" w:type="dxa"/>
+          </w:tcPr>
+          <w:p>
+            <w:pPr>
+              <w:tabs>
+                <w:tab w:val="left" w:pos="3040"/>
+              </w:tabs>
+              <w:jc w:val="center"/>
+              <w:rPr>
+                <w:rFonts w:ascii="Times New Roman" w:hAnsi="Times New Roman" w:cs="Times New Roman"/>
+                <w:sz w:val="24"/>
+                <w:szCs w:val="24"/>
+                <w:lang w:val="en-US"/>
+              </w:rPr>
+            </w:pPr>
+            <w:r>
+              <w:rPr>
+                <w:rFonts w:ascii="Times New Roman" w:hAnsi="Times New Roman" w:cs="Times New Roman"/>
+                <w:sz w:val="24"/>
+                <w:szCs w:val="24"/>
+                <w:lang w:val="en-US"/>
+              </w:rPr>
+              <w:t>-</w:t>
+            </w:r>
+          </w:p>
+        </w:tc>
+        <w:tc>
+          <w:tcPr>
+            <w:tcW w:w="816" w:type="dxa"/>
+          </w:tcPr>
+          <w:p>
+            <w:pPr>
+              <w:tabs>
+                <w:tab w:val="left" w:pos="3040"/>
+              </w:tabs>
+              <w:jc w:val="center"/>
+              <w:rPr>
+                <w:rFonts w:ascii="Times New Roman" w:hAnsi="Times New Roman" w:cs="Times New Roman"/>
+                <w:sz w:val="24"/>
+                <w:szCs w:val="24"/>
+                <w:lang w:val="en-US"/>
+              </w:rPr>
+            </w:pPr>
+            <w:r>
+              <w:rPr>
+                <w:rFonts w:ascii="Times New Roman" w:hAnsi="Times New Roman" w:cs="Times New Roman"/>
+                <w:sz w:val="24"/>
+                <w:szCs w:val="24"/>
+                <w:lang w:val="en-US"/>
+              </w:rPr>
+              <w:t>-</w:t>
+            </w:r>
+          </w:p>
+        </w:tc>
+        <w:tc>
+          <w:tcPr>
+            <w:tcW w:w="915" w:type="dxa"/>
+          </w:tcPr>
+          <w:p>
+            <w:pPr>
+              <w:tabs>
+                <w:tab w:val="left" w:pos="3040"/>
+              </w:tabs>
+              <w:jc w:val="center"/>
+              <w:rPr>
+                <w:rFonts w:ascii="Times New Roman" w:hAnsi="Times New Roman" w:cs="Times New Roman"/>
+                <w:sz w:val="24"/>
+                <w:szCs w:val="24"/>
+                <w:lang w:val="en-US"/>
+              </w:rPr>
+            </w:pPr>
+            <w:r>
+              <w:rPr>
+                <w:rFonts w:ascii="Times New Roman" w:hAnsi="Times New Roman" w:cs="Times New Roman"/>
+                <w:sz w:val="24"/>
+                <w:szCs w:val="24"/>
+                <w:lang w:val="en-US"/>
+              </w:rPr>
+              <w:t>-</w:t>
+            </w:r>
+          </w:p>
+        </w:tc>
+      </w:tr>
+      <w:tr>
+        <w:tc>
+          <w:tcPr>
+            <w:tcW w:w="1710" w:type="dxa"/>
+            <w:shd w:val="clear" w:color="auto" w:fill="D9D9D9" w:themeFill="background1" w:themeFillShade="D9"/>
+          </w:tcPr>
+          <w:p>
+            <w:pPr>
+              <w:tabs>
+                <w:tab w:val="left" w:pos="3040"/>
+              </w:tabs>
+              <w:jc w:val="center"/>
               <w:rPr>
                 <w:rFonts w:ascii="Times New Roman" w:hAnsi="Times New Roman" w:cs="Times New Roman"/>
                 <w:b/>
@@ -1263,7 +1859,17 @@
                 <w:szCs w:val="24"/>
                 <w:lang w:val="en-US"/>
               </w:rPr>
-              <w:t>X mode</w:t>
+            </w:pPr>
+            <w:r>
+              <w:rPr>
+                <w:rFonts w:ascii="Times New Roman" w:hAnsi="Times New Roman" w:cs="Times New Roman"/>
+                <w:b/>
+                <w:bCs/>
+                <w:sz w:val="24"/>
+                <w:szCs w:val="24"/>
+                <w:lang w:val="en-US"/>
+              </w:rPr>
+              <w:t>16X mode</w:t>
             </w:r>
           </w:p>
         </w:tc>
@@ -1281,6 +1887,175 @@
                 <w:rFonts w:ascii="Times New Roman" w:hAnsi="Times New Roman" w:cs="Times New Roman"/>
                 <w:sz w:val="24"/>
                 <w:szCs w:val="24"/>
+                <w:lang w:val="en-US"/>
+              </w:rPr>
+            </w:pPr>
+            <w:r>
+              <w:rPr>
+                <w:rFonts w:ascii="Times New Roman" w:hAnsi="Times New Roman" w:cs="Times New Roman"/>
+                <w:sz w:val="24"/>
+                <w:szCs w:val="24"/>
+                <w:lang w:val="en-US"/>
+              </w:rPr>
+              <w:t>68</w:t>
+            </w:r>
+          </w:p>
+        </w:tc>
+        <w:tc>
+          <w:tcPr>
+            <w:tcW w:w="696" w:type="dxa"/>
+          </w:tcPr>
+          <w:p>
+            <w:pPr>
+              <w:tabs>
+                <w:tab w:val="left" w:pos="3040"/>
+              </w:tabs>
+              <w:jc w:val="center"/>
+              <w:rPr>
+                <w:rFonts w:ascii="Times New Roman" w:hAnsi="Times New Roman" w:cs="Times New Roman"/>
+                <w:sz w:val="24"/>
+                <w:szCs w:val="24"/>
+                <w:lang w:val="en-US"/>
+              </w:rPr>
+            </w:pPr>
+            <w:r>
+              <w:rPr>
+                <w:rFonts w:ascii="Times New Roman" w:hAnsi="Times New Roman" w:cs="Times New Roman"/>
+                <w:sz w:val="24"/>
+                <w:szCs w:val="24"/>
+                <w:lang w:val="en-US"/>
+              </w:rPr>
+              <w:t>171</w:t>
+            </w:r>
+          </w:p>
+        </w:tc>
+        <w:tc>
+          <w:tcPr>
+            <w:tcW w:w="696" w:type="dxa"/>
+          </w:tcPr>
+          <w:p>
+            <w:pPr>
+              <w:tabs>
+                <w:tab w:val="left" w:pos="3040"/>
+              </w:tabs>
+              <w:jc w:val="center"/>
+              <w:rPr>
+                <w:rFonts w:ascii="Times New Roman" w:hAnsi="Times New Roman" w:cs="Times New Roman"/>
+                <w:sz w:val="24"/>
+                <w:szCs w:val="24"/>
+                <w:lang w:val="en-US"/>
+              </w:rPr>
+            </w:pPr>
+            <w:r>
+              <w:rPr>
+                <w:rFonts w:ascii="Times New Roman" w:hAnsi="Times New Roman" w:cs="Times New Roman"/>
+                <w:sz w:val="24"/>
+                <w:szCs w:val="24"/>
+                <w:lang w:val="en-US"/>
+              </w:rPr>
+              <w:t>341</w:t>
+            </w:r>
+          </w:p>
+        </w:tc>
+        <w:tc>
+          <w:tcPr>
+            <w:tcW w:w="756" w:type="dxa"/>
+          </w:tcPr>
+          <w:p>
+            <w:pPr>
+              <w:tabs>
+                <w:tab w:val="left" w:pos="3040"/>
+              </w:tabs>
+              <w:jc w:val="center"/>
+              <w:rPr>
+                <w:rFonts w:ascii="Times New Roman" w:hAnsi="Times New Roman" w:cs="Times New Roman"/>
+                <w:sz w:val="24"/>
+                <w:szCs w:val="24"/>
+                <w:lang w:val="en-US"/>
+              </w:rPr>
+            </w:pPr>
+            <w:r>
+              <w:rPr>
+                <w:rFonts w:ascii="Times New Roman" w:hAnsi="Times New Roman" w:cs="Times New Roman"/>
+                <w:sz w:val="24"/>
+                <w:szCs w:val="24"/>
+                <w:lang w:val="en-US"/>
+              </w:rPr>
+              <w:t>683</w:t>
+            </w:r>
+          </w:p>
+        </w:tc>
+        <w:tc>
+          <w:tcPr>
+            <w:tcW w:w="808" w:type="dxa"/>
+          </w:tcPr>
+          <w:p>
+            <w:pPr>
+              <w:tabs>
+                <w:tab w:val="left" w:pos="3040"/>
+              </w:tabs>
+              <w:jc w:val="center"/>
+              <w:rPr>
+                <w:rFonts w:ascii="Times New Roman" w:hAnsi="Times New Roman" w:cs="Times New Roman"/>
+                <w:sz w:val="24"/>
+                <w:szCs w:val="24"/>
+                <w:lang w:val="en-US"/>
+              </w:rPr>
+            </w:pPr>
+            <w:r>
+              <w:rPr>
+                <w:rFonts w:ascii="Times New Roman" w:hAnsi="Times New Roman" w:cs="Times New Roman"/>
+                <w:sz w:val="24"/>
+                <w:szCs w:val="24"/>
+                <w:lang w:val="en-US"/>
+              </w:rPr>
+              <w:t>1133</w:t>
+            </w:r>
+          </w:p>
+        </w:tc>
+        <w:tc>
+          <w:tcPr>
+            <w:tcW w:w="816" w:type="dxa"/>
+          </w:tcPr>
+          <w:p>
+            <w:pPr>
+              <w:tabs>
+                <w:tab w:val="left" w:pos="3040"/>
+              </w:tabs>
+              <w:jc w:val="center"/>
+              <w:rPr>
+                <w:rFonts w:ascii="Times New Roman" w:hAnsi="Times New Roman" w:cs="Times New Roman"/>
+                <w:sz w:val="24"/>
+                <w:szCs w:val="24"/>
+                <w:lang w:val="en-US"/>
+              </w:rPr>
+            </w:pPr>
+            <w:r>
+              <w:rPr>
+                <w:rFonts w:ascii="Times New Roman" w:hAnsi="Times New Roman" w:cs="Times New Roman"/>
+                <w:sz w:val="24"/>
+                <w:szCs w:val="24"/>
+                <w:lang w:val="en-US"/>
+              </w:rPr>
+              <w:t>1365</w:t>
+            </w:r>
+          </w:p>
+        </w:tc>
+        <w:tc>
+          <w:tcPr>
+            <w:tcW w:w="756" w:type="dxa"/>
+          </w:tcPr>
+          <w:p>
+            <w:pPr>
+              <w:tabs>
+                <w:tab w:val="left" w:pos="3040"/>
+              </w:tabs>
+              <w:jc w:val="center"/>
+              <w:rPr>
+                <w:rFonts w:ascii="Times New Roman" w:hAnsi="Times New Roman" w:cs="Times New Roman"/>
+                <w:sz w:val="24"/>
+                <w:szCs w:val="24"/>
+                <w:lang w:val="en-US"/>
               </w:rPr>
             </w:pPr>
             <w:r>
@@ -1296,118 +2071,6 @@
         </w:tc>
         <w:tc>
           <w:tcPr>
-            <w:tcW w:w="696" w:type="dxa"/>
-          </w:tcPr>
-          <w:p>
-            <w:pPr>
-              <w:tabs>
-                <w:tab w:val="left" w:pos="3040"/>
-              </w:tabs>
-              <w:jc w:val="center"/>
-              <w:rPr>
-                <w:rFonts w:ascii="Times New Roman" w:hAnsi="Times New Roman" w:cs="Times New Roman"/>
-                <w:sz w:val="24"/>
-                <w:szCs w:val="24"/>
-                <w:lang w:val="en-US"/>
-              </w:rPr>
-            </w:pPr>
-            <w:r>
-              <w:rPr>
-                <w:rFonts w:ascii="Times New Roman" w:hAnsi="Times New Roman" w:cs="Times New Roman"/>
-                <w:sz w:val="24"/>
-                <w:szCs w:val="24"/>
-                <w:lang w:val="en-US"/>
-              </w:rPr>
-              <w:t>43</w:t>
-            </w:r>
-          </w:p>
-        </w:tc>
-        <w:tc>
-          <w:tcPr>
-            <w:tcW w:w="696" w:type="dxa"/>
-          </w:tcPr>
-          <w:p>
-            <w:pPr>
-              <w:tabs>
-                <w:tab w:val="left" w:pos="3040"/>
-              </w:tabs>
-              <w:jc w:val="center"/>
-              <w:rPr>
-                <w:rFonts w:ascii="Times New Roman" w:hAnsi="Times New Roman" w:cs="Times New Roman"/>
-                <w:sz w:val="24"/>
-                <w:szCs w:val="24"/>
-                <w:lang w:val="en-US"/>
-              </w:rPr>
-            </w:pPr>
-            <w:r>
-              <w:rPr>
-                <w:rFonts w:ascii="Times New Roman" w:hAnsi="Times New Roman" w:cs="Times New Roman"/>
-                <w:sz w:val="24"/>
-                <w:szCs w:val="24"/>
-                <w:lang w:val="en-US"/>
-              </w:rPr>
-              <w:t>85</w:t>
-            </w:r>
-          </w:p>
-        </w:tc>
-        <w:tc>
-          <w:tcPr>
-            <w:tcW w:w="756" w:type="dxa"/>
-          </w:tcPr>
-          <w:p>
-            <w:pPr>
-              <w:tabs>
-                <w:tab w:val="left" w:pos="3040"/>
-              </w:tabs>
-              <w:jc w:val="center"/>
-              <w:rPr>
-                <w:rFonts w:ascii="Times New Roman" w:hAnsi="Times New Roman" w:cs="Times New Roman"/>
-                <w:sz w:val="24"/>
-                <w:szCs w:val="24"/>
-                <w:lang w:val="en-US"/>
-              </w:rPr>
-            </w:pPr>
-            <w:r>
-              <w:rPr>
-                <w:rFonts w:ascii="Times New Roman" w:hAnsi="Times New Roman" w:cs="Times New Roman"/>
-                <w:sz w:val="24"/>
-                <w:szCs w:val="24"/>
-                <w:lang w:val="en-US"/>
-              </w:rPr>
-              <w:t>171</w:t>
-            </w:r>
-          </w:p>
-        </w:tc>
-        <w:tc>
-          <w:tcPr>
-            <w:tcW w:w="808" w:type="dxa"/>
-          </w:tcPr>
-          <w:p>
-            <w:pPr>
-              <w:tabs>
-                <w:tab w:val="left" w:pos="3040"/>
-              </w:tabs>
-              <w:jc w:val="center"/>
-              <w:rPr>
-                <w:rFonts w:ascii="Times New Roman" w:hAnsi="Times New Roman" w:cs="Times New Roman"/>
-                <w:sz w:val="24"/>
-                <w:szCs w:val="24"/>
-                <w:lang w:val="en-US"/>
-              </w:rPr>
-            </w:pPr>
-            <w:r>
-              <w:rPr>
-                <w:rFonts w:ascii="Times New Roman" w:hAnsi="Times New Roman" w:cs="Times New Roman"/>
-                <w:sz w:val="24"/>
-                <w:szCs w:val="24"/>
-                <w:lang w:val="en-US"/>
-              </w:rPr>
-              <w:t>283</w:t>
-            </w:r>
-          </w:p>
-        </w:tc>
-        <w:tc>
-          <w:tcPr>
             <w:tcW w:w="816" w:type="dxa"/>
           </w:tcPr>
           <w:p>
@@ -1430,35 +2093,7 @@
                 <w:szCs w:val="24"/>
                 <w:lang w:val="en-US"/>
               </w:rPr>
-              <w:t>341</w:t>
-            </w:r>
-          </w:p>
-        </w:tc>
-        <w:tc>
-          <w:tcPr>
-            <w:tcW w:w="756" w:type="dxa"/>
-          </w:tcPr>
-          <w:p>
-            <w:pPr>
-              <w:tabs>
-                <w:tab w:val="left" w:pos="3040"/>
-              </w:tabs>
-              <w:jc w:val="center"/>
-              <w:rPr>
-                <w:rFonts w:ascii="Times New Roman" w:hAnsi="Times New Roman" w:cs="Times New Roman"/>
-                <w:sz w:val="24"/>
-                <w:szCs w:val="24"/>
-                <w:lang w:val="en-US"/>
-              </w:rPr>
-            </w:pPr>
-            <w:r>
-              <w:rPr>
-                <w:rFonts w:ascii="Times New Roman" w:hAnsi="Times New Roman" w:cs="Times New Roman"/>
-                <w:sz w:val="24"/>
-                <w:szCs w:val="24"/>
-                <w:lang w:val="en-US"/>
-              </w:rPr>
-              <w:t>427</w:t>
+              <w:t>-</w:t>
             </w:r>
           </w:p>
         </w:tc>
@@ -1486,34 +2121,6 @@
                 <w:szCs w:val="24"/>
                 <w:lang w:val="en-US"/>
               </w:rPr>
-              <w:t>853</w:t>
-            </w:r>
-          </w:p>
-        </w:tc>
-        <w:tc>
-          <w:tcPr>
-            <w:tcW w:w="816" w:type="dxa"/>
-          </w:tcPr>
-          <w:p>
-            <w:pPr>
-              <w:tabs>
-                <w:tab w:val="left" w:pos="3040"/>
-              </w:tabs>
-              <w:jc w:val="center"/>
-              <w:rPr>
-                <w:rFonts w:ascii="Times New Roman" w:hAnsi="Times New Roman" w:cs="Times New Roman"/>
-                <w:sz w:val="24"/>
-                <w:szCs w:val="24"/>
-                <w:lang w:val="en-US"/>
-              </w:rPr>
-            </w:pPr>
-            <w:r>
-              <w:rPr>
-                <w:rFonts w:ascii="Times New Roman" w:hAnsi="Times New Roman" w:cs="Times New Roman"/>
-                <w:sz w:val="24"/>
-                <w:szCs w:val="24"/>
-                <w:lang w:val="en-US"/>
-              </w:rPr>
               <w:t>-</w:t>
             </w:r>
           </w:p>
@@ -1543,6 +2150,131 @@
                 <w:lang w:val="en-US"/>
               </w:rPr>
               <w:t>-</w:t>
+            </w:r>
+          </w:p>
+        </w:tc>
+      </w:tr>
+      <w:bookmarkEnd w:id="0"/>
+    </w:tbl>
+    <w:p>
+      <w:pPr>
+        <w:tabs>
+          <w:tab w:val="left" w:pos="3040"/>
+        </w:tabs>
+      </w:pPr>
+    </w:p>
+    <w:tbl>
+      <w:tblPr>
+        <w:tblStyle w:val="TableGrid"/>
+        <w:tblW w:w="0" w:type="auto"/>
+        <w:tblLook w:val="04A0" w:firstRow="1" w:lastRow="0" w:firstColumn="1" w:lastColumn="0" w:noHBand="0" w:noVBand="1"/>
+      </w:tblPr>
+      <w:tblGrid>
+        <w:gridCol w:w="3115"/>
+        <w:gridCol w:w="3115"/>
+        <w:gridCol w:w="3115"/>
+      </w:tblGrid>
+      <w:tr>
+        <w:trPr>
+          <w:tblHeader/>
+        </w:trPr>
+        <w:tc>
+          <w:tcPr>
+            <w:tcW w:w="3115" w:type="dxa"/>
+            <w:shd w:val="clear" w:color="auto" w:fill="D9D9D9" w:themeFill="background1" w:themeFillShade="D9"/>
+          </w:tcPr>
+          <w:p>
+            <w:pPr>
+              <w:tabs>
+                <w:tab w:val="left" w:pos="3040"/>
+              </w:tabs>
+              <w:jc w:val="center"/>
+              <w:rPr>
+                <w:rFonts w:ascii="Times New Roman" w:hAnsi="Times New Roman" w:cs="Times New Roman"/>
+                <w:b/>
+                <w:bCs/>
+                <w:sz w:val="26"/>
+                <w:szCs w:val="26"/>
+                <w:lang w:val="en-US"/>
+              </w:rPr>
+            </w:pPr>
+            <w:bookmarkStart w:id="1" w:name="_Hlk139476972"/>
+            <w:r>
+              <w:rPr>
+                <w:rFonts w:ascii="Times New Roman" w:hAnsi="Times New Roman" w:cs="Times New Roman"/>
+                <w:b/>
+                <w:bCs/>
+                <w:sz w:val="26"/>
+                <w:szCs w:val="26"/>
+                <w:lang w:val="en-US"/>
+              </w:rPr>
+              <w:t>STT</w:t>
+            </w:r>
+          </w:p>
+        </w:tc>
+        <w:tc>
+          <w:tcPr>
+            <w:tcW w:w="3115" w:type="dxa"/>
+            <w:shd w:val="clear" w:color="auto" w:fill="D9D9D9" w:themeFill="background1" w:themeFillShade="D9"/>
+          </w:tcPr>
+          <w:p>
+            <w:pPr>
+              <w:tabs>
+                <w:tab w:val="left" w:pos="3040"/>
+              </w:tabs>
+              <w:jc w:val="center"/>
+              <w:rPr>
+                <w:rFonts w:ascii="Times New Roman" w:hAnsi="Times New Roman" w:cs="Times New Roman"/>
+                <w:b/>
+                <w:bCs/>
+                <w:sz w:val="26"/>
+                <w:szCs w:val="26"/>
+                <w:lang w:val="en-US"/>
+              </w:rPr>
+            </w:pPr>
+            <w:r>
+              <w:rPr>
+                <w:rFonts w:ascii="Times New Roman" w:hAnsi="Times New Roman" w:cs="Times New Roman"/>
+                <w:b/>
+                <w:bCs/>
+                <w:sz w:val="26"/>
+                <w:szCs w:val="26"/>
+                <w:lang w:val="en-US"/>
+              </w:rPr>
+              <w:t>Ký hiệu chữ viết tắt</w:t>
+            </w:r>
+          </w:p>
+        </w:tc>
+        <w:tc>
+          <w:tcPr>
+            <w:tcW w:w="3115" w:type="dxa"/>
+            <w:shd w:val="clear" w:color="auto" w:fill="D9D9D9" w:themeFill="background1" w:themeFillShade="D9"/>
+          </w:tcPr>
+          <w:p>
+            <w:pPr>
+              <w:tabs>
+                <w:tab w:val="left" w:pos="3040"/>
+              </w:tabs>
+              <w:jc w:val="center"/>
+              <w:rPr>
+                <w:rFonts w:ascii="Times New Roman" w:hAnsi="Times New Roman" w:cs="Times New Roman"/>
+                <w:b/>
+                <w:bCs/>
+                <w:sz w:val="26"/>
+                <w:szCs w:val="26"/>
+                <w:lang w:val="en-US"/>
+              </w:rPr>
+            </w:pPr>
+            <w:r>
+              <w:rPr>
+                <w:rFonts w:ascii="Times New Roman" w:hAnsi="Times New Roman" w:cs="Times New Roman"/>
+                <w:b/>
+                <w:bCs/>
+                <w:sz w:val="26"/>
+                <w:szCs w:val="26"/>
+                <w:lang w:val="en-US"/>
+              </w:rPr>
+              <w:t>Chữ viết đầy đủ</w:t>
             </w:r>
           </w:p>
         </w:tc>
@@ -1550,324 +2282,90 @@
       <w:tr>
         <w:tc>
           <w:tcPr>
-            <w:tcW w:w="1710" w:type="dxa"/>
-            <w:shd w:val="clear" w:color="auto" w:fill="D9D9D9" w:themeFill="background1" w:themeFillShade="D9"/>
-          </w:tcPr>
-          <w:p>
-            <w:pPr>
-              <w:tabs>
-                <w:tab w:val="left" w:pos="3040"/>
-              </w:tabs>
-              <w:jc w:val="center"/>
-              <w:rPr>
-                <w:rFonts w:ascii="Times New Roman" w:hAnsi="Times New Roman" w:cs="Times New Roman"/>
-                <w:b/>
-                <w:bCs/>
-                <w:sz w:val="24"/>
-                <w:szCs w:val="24"/>
-              </w:rPr>
-            </w:pPr>
-            <w:r>
-              <w:rPr>
-                <w:rFonts w:ascii="Times New Roman" w:hAnsi="Times New Roman" w:cs="Times New Roman"/>
-                <w:b/>
-                <w:bCs/>
-                <w:sz w:val="24"/>
-                <w:szCs w:val="24"/>
-                <w:lang w:val="en-US"/>
-              </w:rPr>
-              <w:t>8</w:t>
-            </w:r>
-            <w:r>
-              <w:rPr>
-                <w:rFonts w:ascii="Times New Roman" w:hAnsi="Times New Roman" w:cs="Times New Roman"/>
-                <w:b/>
-                <w:bCs/>
-                <w:sz w:val="24"/>
-                <w:szCs w:val="24"/>
-                <w:lang w:val="en-US"/>
-              </w:rPr>
-              <w:t>X mode</w:t>
-            </w:r>
-          </w:p>
-        </w:tc>
-        <w:tc>
-          <w:tcPr>
-            <w:tcW w:w="576" w:type="dxa"/>
-          </w:tcPr>
-          <w:p>
-            <w:pPr>
-              <w:tabs>
-                <w:tab w:val="left" w:pos="3040"/>
-              </w:tabs>
-              <w:jc w:val="center"/>
-              <w:rPr>
-                <w:rFonts w:ascii="Times New Roman" w:hAnsi="Times New Roman" w:cs="Times New Roman"/>
-                <w:sz w:val="24"/>
-                <w:szCs w:val="24"/>
-                <w:lang w:val="en-US"/>
-              </w:rPr>
-            </w:pPr>
-            <w:r>
-              <w:rPr>
-                <w:rFonts w:ascii="Times New Roman" w:hAnsi="Times New Roman" w:cs="Times New Roman"/>
-                <w:sz w:val="24"/>
-                <w:szCs w:val="24"/>
-                <w:lang w:val="en-US"/>
-              </w:rPr>
-              <w:t>34</w:t>
-            </w:r>
-          </w:p>
-        </w:tc>
-        <w:tc>
-          <w:tcPr>
-            <w:tcW w:w="696" w:type="dxa"/>
-          </w:tcPr>
-          <w:p>
-            <w:pPr>
-              <w:tabs>
-                <w:tab w:val="left" w:pos="3040"/>
-              </w:tabs>
-              <w:jc w:val="center"/>
-              <w:rPr>
-                <w:rFonts w:ascii="Times New Roman" w:hAnsi="Times New Roman" w:cs="Times New Roman"/>
-                <w:sz w:val="24"/>
-                <w:szCs w:val="24"/>
-                <w:lang w:val="en-US"/>
-              </w:rPr>
-            </w:pPr>
-            <w:r>
-              <w:rPr>
-                <w:rFonts w:ascii="Times New Roman" w:hAnsi="Times New Roman" w:cs="Times New Roman"/>
-                <w:sz w:val="24"/>
-                <w:szCs w:val="24"/>
-                <w:lang w:val="en-US"/>
-              </w:rPr>
-              <w:t>85</w:t>
-            </w:r>
-          </w:p>
-        </w:tc>
-        <w:tc>
-          <w:tcPr>
-            <w:tcW w:w="696" w:type="dxa"/>
-          </w:tcPr>
-          <w:p>
-            <w:pPr>
-              <w:tabs>
-                <w:tab w:val="left" w:pos="3040"/>
-              </w:tabs>
-              <w:jc w:val="center"/>
-              <w:rPr>
-                <w:rFonts w:ascii="Times New Roman" w:hAnsi="Times New Roman" w:cs="Times New Roman"/>
-                <w:sz w:val="24"/>
-                <w:szCs w:val="24"/>
-                <w:lang w:val="en-US"/>
-              </w:rPr>
-            </w:pPr>
-            <w:r>
-              <w:rPr>
-                <w:rFonts w:ascii="Times New Roman" w:hAnsi="Times New Roman" w:cs="Times New Roman"/>
-                <w:sz w:val="24"/>
-                <w:szCs w:val="24"/>
-                <w:lang w:val="en-US"/>
-              </w:rPr>
-              <w:t>171</w:t>
-            </w:r>
-          </w:p>
-        </w:tc>
-        <w:tc>
-          <w:tcPr>
-            <w:tcW w:w="756" w:type="dxa"/>
-          </w:tcPr>
-          <w:p>
-            <w:pPr>
-              <w:tabs>
-                <w:tab w:val="left" w:pos="3040"/>
-              </w:tabs>
-              <w:jc w:val="center"/>
-              <w:rPr>
-                <w:rFonts w:ascii="Times New Roman" w:hAnsi="Times New Roman" w:cs="Times New Roman"/>
-                <w:sz w:val="24"/>
-                <w:szCs w:val="24"/>
-                <w:lang w:val="en-US"/>
-              </w:rPr>
-            </w:pPr>
-            <w:r>
-              <w:rPr>
-                <w:rFonts w:ascii="Times New Roman" w:hAnsi="Times New Roman" w:cs="Times New Roman"/>
-                <w:sz w:val="24"/>
-                <w:szCs w:val="24"/>
-                <w:lang w:val="en-US"/>
-              </w:rPr>
-              <w:t>341</w:t>
-            </w:r>
-          </w:p>
-        </w:tc>
-        <w:tc>
-          <w:tcPr>
-            <w:tcW w:w="808" w:type="dxa"/>
-          </w:tcPr>
-          <w:p>
-            <w:pPr>
-              <w:tabs>
-                <w:tab w:val="left" w:pos="3040"/>
-              </w:tabs>
-              <w:jc w:val="center"/>
-              <w:rPr>
-                <w:rFonts w:ascii="Times New Roman" w:hAnsi="Times New Roman" w:cs="Times New Roman"/>
-                <w:sz w:val="24"/>
-                <w:szCs w:val="24"/>
-                <w:lang w:val="en-US"/>
-              </w:rPr>
-            </w:pPr>
-            <w:r>
-              <w:rPr>
-                <w:rFonts w:ascii="Times New Roman" w:hAnsi="Times New Roman" w:cs="Times New Roman"/>
-                <w:sz w:val="24"/>
-                <w:szCs w:val="24"/>
-                <w:lang w:val="en-US"/>
-              </w:rPr>
-              <w:t>567</w:t>
-            </w:r>
-          </w:p>
-        </w:tc>
-        <w:tc>
-          <w:tcPr>
-            <w:tcW w:w="816" w:type="dxa"/>
-          </w:tcPr>
-          <w:p>
-            <w:pPr>
-              <w:tabs>
-                <w:tab w:val="left" w:pos="3040"/>
-              </w:tabs>
-              <w:jc w:val="center"/>
-              <w:rPr>
-                <w:rFonts w:ascii="Times New Roman" w:hAnsi="Times New Roman" w:cs="Times New Roman"/>
-                <w:sz w:val="24"/>
-                <w:szCs w:val="24"/>
-                <w:lang w:val="en-US"/>
-              </w:rPr>
-            </w:pPr>
-            <w:r>
-              <w:rPr>
-                <w:rFonts w:ascii="Times New Roman" w:hAnsi="Times New Roman" w:cs="Times New Roman"/>
-                <w:sz w:val="24"/>
-                <w:szCs w:val="24"/>
-                <w:lang w:val="en-US"/>
-              </w:rPr>
-              <w:t>683</w:t>
-            </w:r>
-          </w:p>
-        </w:tc>
-        <w:tc>
-          <w:tcPr>
-            <w:tcW w:w="756" w:type="dxa"/>
-          </w:tcPr>
-          <w:p>
-            <w:pPr>
-              <w:tabs>
-                <w:tab w:val="left" w:pos="3040"/>
-              </w:tabs>
-              <w:jc w:val="center"/>
-              <w:rPr>
-                <w:rFonts w:ascii="Times New Roman" w:hAnsi="Times New Roman" w:cs="Times New Roman"/>
-                <w:sz w:val="24"/>
-                <w:szCs w:val="24"/>
-                <w:lang w:val="en-US"/>
-              </w:rPr>
-            </w:pPr>
-            <w:r>
-              <w:rPr>
-                <w:rFonts w:ascii="Times New Roman" w:hAnsi="Times New Roman" w:cs="Times New Roman"/>
-                <w:sz w:val="24"/>
-                <w:szCs w:val="24"/>
-                <w:lang w:val="en-US"/>
-              </w:rPr>
-              <w:t>853</w:t>
-            </w:r>
-          </w:p>
-        </w:tc>
-        <w:tc>
-          <w:tcPr>
-            <w:tcW w:w="816" w:type="dxa"/>
-          </w:tcPr>
-          <w:p>
-            <w:pPr>
-              <w:tabs>
-                <w:tab w:val="left" w:pos="3040"/>
-              </w:tabs>
-              <w:jc w:val="center"/>
-              <w:rPr>
-                <w:rFonts w:ascii="Times New Roman" w:hAnsi="Times New Roman" w:cs="Times New Roman"/>
-                <w:sz w:val="24"/>
-                <w:szCs w:val="24"/>
-                <w:lang w:val="en-US"/>
-              </w:rPr>
-            </w:pPr>
-            <w:r>
-              <w:rPr>
-                <w:rFonts w:ascii="Times New Roman" w:hAnsi="Times New Roman" w:cs="Times New Roman"/>
-                <w:sz w:val="24"/>
-                <w:szCs w:val="24"/>
-                <w:lang w:val="en-US"/>
-              </w:rPr>
-              <w:t>-</w:t>
-            </w:r>
-          </w:p>
-        </w:tc>
-        <w:tc>
-          <w:tcPr>
-            <w:tcW w:w="816" w:type="dxa"/>
-          </w:tcPr>
-          <w:p>
-            <w:pPr>
-              <w:tabs>
-                <w:tab w:val="left" w:pos="3040"/>
-              </w:tabs>
-              <w:jc w:val="center"/>
-              <w:rPr>
-                <w:rFonts w:ascii="Times New Roman" w:hAnsi="Times New Roman" w:cs="Times New Roman"/>
-                <w:sz w:val="24"/>
-                <w:szCs w:val="24"/>
-                <w:lang w:val="en-US"/>
-              </w:rPr>
-            </w:pPr>
-            <w:r>
-              <w:rPr>
-                <w:rFonts w:ascii="Times New Roman" w:hAnsi="Times New Roman" w:cs="Times New Roman"/>
-                <w:sz w:val="24"/>
-                <w:szCs w:val="24"/>
-                <w:lang w:val="en-US"/>
-              </w:rPr>
-              <w:t>-</w:t>
-            </w:r>
-          </w:p>
-        </w:tc>
-        <w:tc>
-          <w:tcPr>
-            <w:tcW w:w="915" w:type="dxa"/>
-          </w:tcPr>
-          <w:p>
-            <w:pPr>
-              <w:tabs>
-                <w:tab w:val="left" w:pos="3040"/>
-              </w:tabs>
-              <w:jc w:val="center"/>
-              <w:rPr>
-                <w:rFonts w:ascii="Times New Roman" w:hAnsi="Times New Roman" w:cs="Times New Roman"/>
-                <w:sz w:val="24"/>
-                <w:szCs w:val="24"/>
-                <w:lang w:val="en-US"/>
-              </w:rPr>
-            </w:pPr>
-            <w:r>
-              <w:rPr>
-                <w:rFonts w:ascii="Times New Roman" w:hAnsi="Times New Roman" w:cs="Times New Roman"/>
-                <w:sz w:val="24"/>
-                <w:szCs w:val="24"/>
-                <w:lang w:val="en-US"/>
-              </w:rPr>
-              <w:t>-</w:t>
+            <w:tcW w:w="3115" w:type="dxa"/>
+          </w:tcPr>
+          <w:p>
+            <w:pPr>
+              <w:tabs>
+                <w:tab w:val="left" w:pos="3040"/>
+              </w:tabs>
+              <w:jc w:val="center"/>
+              <w:rPr>
+                <w:rFonts w:ascii="Times New Roman" w:hAnsi="Times New Roman" w:cs="Times New Roman"/>
+                <w:sz w:val="26"/>
+                <w:szCs w:val="26"/>
+                <w:lang w:val="en-US"/>
+              </w:rPr>
+            </w:pPr>
+            <w:r>
+              <w:rPr>
+                <w:rFonts w:ascii="Times New Roman" w:hAnsi="Times New Roman" w:cs="Times New Roman"/>
+                <w:sz w:val="26"/>
+                <w:szCs w:val="26"/>
+                <w:lang w:val="en-US"/>
+              </w:rPr>
+              <w:t>1</w:t>
+            </w:r>
+          </w:p>
+        </w:tc>
+        <w:tc>
+          <w:tcPr>
+            <w:tcW w:w="3115" w:type="dxa"/>
+          </w:tcPr>
+          <w:p>
+            <w:pPr>
+              <w:tabs>
+                <w:tab w:val="left" w:pos="3040"/>
+              </w:tabs>
+              <w:rPr>
+                <w:rFonts w:ascii="Times New Roman" w:hAnsi="Times New Roman" w:cs="Times New Roman"/>
+                <w:sz w:val="26"/>
+                <w:szCs w:val="26"/>
+                <w:lang w:val="en-US"/>
+              </w:rPr>
+            </w:pPr>
+            <w:r>
+              <w:rPr>
+                <w:rFonts w:ascii="Times New Roman" w:hAnsi="Times New Roman" w:cs="Times New Roman"/>
+                <w:sz w:val="26"/>
+                <w:szCs w:val="26"/>
+                <w:lang w:val="en-US"/>
+              </w:rPr>
+              <w:t>PPG</w:t>
+            </w:r>
+          </w:p>
+        </w:tc>
+        <w:tc>
+          <w:tcPr>
+            <w:tcW w:w="3115" w:type="dxa"/>
+          </w:tcPr>
+          <w:p>
+            <w:pPr>
+              <w:tabs>
+                <w:tab w:val="left" w:pos="3040"/>
+              </w:tabs>
+              <w:rPr>
+                <w:rFonts w:ascii="Times New Roman" w:hAnsi="Times New Roman" w:cs="Times New Roman"/>
+                <w:sz w:val="26"/>
+                <w:szCs w:val="26"/>
+              </w:rPr>
+            </w:pPr>
+            <w:r>
+              <w:rPr>
+                <w:rFonts w:ascii="Times New Roman" w:hAnsi="Times New Roman" w:cs="Times New Roman"/>
+                <w:sz w:val="26"/>
+                <w:szCs w:val="26"/>
+                <w:lang w:val="en-US"/>
+              </w:rPr>
+              <w:t>P</w:t>
+            </w:r>
+            <w:r>
+              <w:rPr>
+                <w:rFonts w:ascii="Times New Roman" w:hAnsi="Times New Roman" w:cs="Times New Roman"/>
+                <w:sz w:val="26"/>
+                <w:szCs w:val="26"/>
+              </w:rPr>
+              <w:t>hotoplethysmography</w:t>
             </w:r>
           </w:p>
         </w:tc>
@@ -1875,319 +2373,1983 @@
       <w:tr>
         <w:tc>
           <w:tcPr>
-            <w:tcW w:w="1710" w:type="dxa"/>
-            <w:shd w:val="clear" w:color="auto" w:fill="D9D9D9" w:themeFill="background1" w:themeFillShade="D9"/>
-          </w:tcPr>
-          <w:p>
-            <w:pPr>
-              <w:tabs>
-                <w:tab w:val="left" w:pos="3040"/>
-              </w:tabs>
-              <w:jc w:val="center"/>
-              <w:rPr>
-                <w:rFonts w:ascii="Times New Roman" w:hAnsi="Times New Roman" w:cs="Times New Roman"/>
-                <w:b/>
+            <w:tcW w:w="3115" w:type="dxa"/>
+          </w:tcPr>
+          <w:p>
+            <w:pPr>
+              <w:tabs>
+                <w:tab w:val="left" w:pos="3040"/>
+              </w:tabs>
+              <w:jc w:val="center"/>
+              <w:rPr>
+                <w:rFonts w:ascii="Times New Roman" w:hAnsi="Times New Roman" w:cs="Times New Roman"/>
+                <w:sz w:val="26"/>
+                <w:szCs w:val="26"/>
+                <w:lang w:val="en-US"/>
+              </w:rPr>
+            </w:pPr>
+            <w:r>
+              <w:rPr>
+                <w:rFonts w:ascii="Times New Roman" w:hAnsi="Times New Roman" w:cs="Times New Roman"/>
+                <w:sz w:val="26"/>
+                <w:szCs w:val="26"/>
+                <w:lang w:val="en-US"/>
+              </w:rPr>
+              <w:t>2</w:t>
+            </w:r>
+          </w:p>
+        </w:tc>
+        <w:tc>
+          <w:tcPr>
+            <w:tcW w:w="3115" w:type="dxa"/>
+          </w:tcPr>
+          <w:p>
+            <w:pPr>
+              <w:tabs>
+                <w:tab w:val="left" w:pos="3040"/>
+              </w:tabs>
+              <w:rPr>
+                <w:rFonts w:ascii="Times New Roman" w:hAnsi="Times New Roman" w:cs="Times New Roman"/>
+                <w:sz w:val="26"/>
+                <w:szCs w:val="26"/>
+                <w:lang w:val="en-US"/>
+              </w:rPr>
+            </w:pPr>
+            <w:r>
+              <w:rPr>
+                <w:rFonts w:ascii="Times New Roman" w:hAnsi="Times New Roman" w:cs="Times New Roman"/>
+                <w:sz w:val="26"/>
+                <w:szCs w:val="26"/>
+                <w:lang w:val="en-US"/>
+              </w:rPr>
+              <w:t>BLE</w:t>
+            </w:r>
+          </w:p>
+        </w:tc>
+        <w:tc>
+          <w:tcPr>
+            <w:tcW w:w="3115" w:type="dxa"/>
+          </w:tcPr>
+          <w:p>
+            <w:pPr>
+              <w:tabs>
+                <w:tab w:val="left" w:pos="3040"/>
+              </w:tabs>
+              <w:rPr>
+                <w:rFonts w:ascii="Times New Roman" w:hAnsi="Times New Roman" w:cs="Times New Roman"/>
+                <w:sz w:val="26"/>
+                <w:szCs w:val="26"/>
+              </w:rPr>
+            </w:pPr>
+            <w:r>
+              <w:rPr>
+                <w:rFonts w:ascii="Times New Roman" w:hAnsi="Times New Roman" w:cs="Times New Roman"/>
+                <w:sz w:val="26"/>
+                <w:szCs w:val="26"/>
+                <w:lang w:val="en-US"/>
+              </w:rPr>
+              <w:t>B</w:t>
+            </w:r>
+            <w:r>
+              <w:rPr>
+                <w:rFonts w:ascii="Times New Roman" w:hAnsi="Times New Roman" w:cs="Times New Roman"/>
+                <w:sz w:val="26"/>
+                <w:szCs w:val="26"/>
+              </w:rPr>
+              <w:t>luetooth low energy</w:t>
+            </w:r>
+          </w:p>
+        </w:tc>
+      </w:tr>
+      <w:tr>
+        <w:tc>
+          <w:tcPr>
+            <w:tcW w:w="3115" w:type="dxa"/>
+          </w:tcPr>
+          <w:p>
+            <w:pPr>
+              <w:tabs>
+                <w:tab w:val="left" w:pos="3040"/>
+              </w:tabs>
+              <w:jc w:val="center"/>
+              <w:rPr>
+                <w:rFonts w:ascii="Times New Roman" w:hAnsi="Times New Roman" w:cs="Times New Roman"/>
+                <w:sz w:val="26"/>
+                <w:szCs w:val="26"/>
+                <w:lang w:val="en-US"/>
+              </w:rPr>
+            </w:pPr>
+            <w:r>
+              <w:rPr>
+                <w:rFonts w:ascii="Times New Roman" w:hAnsi="Times New Roman" w:cs="Times New Roman"/>
+                <w:sz w:val="26"/>
+                <w:szCs w:val="26"/>
+                <w:lang w:val="en-US"/>
+              </w:rPr>
+              <w:t>3</w:t>
+            </w:r>
+          </w:p>
+        </w:tc>
+        <w:tc>
+          <w:tcPr>
+            <w:tcW w:w="3115" w:type="dxa"/>
+          </w:tcPr>
+          <w:p>
+            <w:pPr>
+              <w:tabs>
+                <w:tab w:val="left" w:pos="3040"/>
+              </w:tabs>
+              <w:rPr>
+                <w:rFonts w:ascii="Times New Roman" w:hAnsi="Times New Roman" w:cs="Times New Roman"/>
+                <w:sz w:val="26"/>
+                <w:szCs w:val="26"/>
+                <w:lang w:val="en-US"/>
+              </w:rPr>
+            </w:pPr>
+            <w:r>
+              <w:rPr>
+                <w:rFonts w:ascii="Times New Roman" w:hAnsi="Times New Roman" w:cs="Times New Roman"/>
+                <w:sz w:val="26"/>
+                <w:szCs w:val="26"/>
+                <w:lang w:val="en-US"/>
+              </w:rPr>
+              <w:t>SoC</w:t>
+            </w:r>
+          </w:p>
+        </w:tc>
+        <w:tc>
+          <w:tcPr>
+            <w:tcW w:w="3115" w:type="dxa"/>
+          </w:tcPr>
+          <w:p>
+            <w:pPr>
+              <w:tabs>
+                <w:tab w:val="left" w:pos="3040"/>
+              </w:tabs>
+              <w:rPr>
+                <w:rFonts w:ascii="Times New Roman" w:hAnsi="Times New Roman" w:cs="Times New Roman"/>
+                <w:sz w:val="26"/>
+                <w:szCs w:val="26"/>
+                <w:lang w:val="en-US"/>
+              </w:rPr>
+            </w:pPr>
+            <w:r>
+              <w:rPr>
+                <w:rFonts w:ascii="Times New Roman" w:hAnsi="Times New Roman" w:cs="Times New Roman"/>
+                <w:sz w:val="26"/>
+                <w:szCs w:val="26"/>
+                <w:lang w:val="en-US"/>
+              </w:rPr>
+              <w:t>System on chip</w:t>
+            </w:r>
+          </w:p>
+        </w:tc>
+      </w:tr>
+      <w:tr>
+        <w:tc>
+          <w:tcPr>
+            <w:tcW w:w="3115" w:type="dxa"/>
+          </w:tcPr>
+          <w:p>
+            <w:pPr>
+              <w:tabs>
+                <w:tab w:val="left" w:pos="3040"/>
+              </w:tabs>
+              <w:jc w:val="center"/>
+              <w:rPr>
+                <w:rFonts w:ascii="Times New Roman" w:hAnsi="Times New Roman" w:cs="Times New Roman"/>
+                <w:sz w:val="26"/>
+                <w:szCs w:val="26"/>
+                <w:lang w:val="en-US"/>
+              </w:rPr>
+            </w:pPr>
+            <w:r>
+              <w:rPr>
+                <w:rFonts w:ascii="Times New Roman" w:hAnsi="Times New Roman" w:cs="Times New Roman"/>
+                <w:sz w:val="26"/>
+                <w:szCs w:val="26"/>
+                <w:lang w:val="en-US"/>
+              </w:rPr>
+              <w:t>4</w:t>
+            </w:r>
+          </w:p>
+        </w:tc>
+        <w:tc>
+          <w:tcPr>
+            <w:tcW w:w="3115" w:type="dxa"/>
+          </w:tcPr>
+          <w:p>
+            <w:pPr>
+              <w:tabs>
+                <w:tab w:val="left" w:pos="3040"/>
+              </w:tabs>
+              <w:rPr>
+                <w:rFonts w:ascii="Times New Roman" w:hAnsi="Times New Roman" w:cs="Times New Roman"/>
+                <w:sz w:val="26"/>
+                <w:szCs w:val="26"/>
+                <w:lang w:val="en-US"/>
+              </w:rPr>
+            </w:pPr>
+            <w:r>
+              <w:rPr>
+                <w:rFonts w:ascii="Times New Roman" w:hAnsi="Times New Roman" w:cs="Times New Roman"/>
+                <w:sz w:val="26"/>
+                <w:szCs w:val="26"/>
+                <w:lang w:val="en-US"/>
+              </w:rPr>
+              <w:t>IoT</w:t>
+            </w:r>
+          </w:p>
+        </w:tc>
+        <w:tc>
+          <w:tcPr>
+            <w:tcW w:w="3115" w:type="dxa"/>
+          </w:tcPr>
+          <w:p>
+            <w:pPr>
+              <w:tabs>
+                <w:tab w:val="left" w:pos="3040"/>
+              </w:tabs>
+              <w:rPr>
+                <w:rFonts w:ascii="Times New Roman" w:hAnsi="Times New Roman" w:cs="Times New Roman"/>
+                <w:sz w:val="26"/>
+                <w:szCs w:val="26"/>
+                <w:lang w:val="en-US"/>
+              </w:rPr>
+            </w:pPr>
+            <w:r>
+              <w:rPr>
+                <w:rFonts w:ascii="Times New Roman" w:hAnsi="Times New Roman" w:cs="Times New Roman"/>
+                <w:sz w:val="26"/>
+                <w:szCs w:val="26"/>
+                <w:lang w:val="en-US"/>
+              </w:rPr>
+              <w:t>Internet of Things</w:t>
+            </w:r>
+          </w:p>
+        </w:tc>
+      </w:tr>
+      <w:tr>
+        <w:tc>
+          <w:tcPr>
+            <w:tcW w:w="3115" w:type="dxa"/>
+          </w:tcPr>
+          <w:p>
+            <w:pPr>
+              <w:tabs>
+                <w:tab w:val="left" w:pos="3040"/>
+              </w:tabs>
+              <w:jc w:val="center"/>
+              <w:rPr>
+                <w:rFonts w:ascii="Times New Roman" w:hAnsi="Times New Roman" w:cs="Times New Roman"/>
+                <w:sz w:val="26"/>
+                <w:szCs w:val="26"/>
+                <w:lang w:val="en-US"/>
+              </w:rPr>
+            </w:pPr>
+            <w:r>
+              <w:rPr>
+                <w:rFonts w:ascii="Times New Roman" w:hAnsi="Times New Roman" w:cs="Times New Roman"/>
+                <w:sz w:val="26"/>
+                <w:szCs w:val="26"/>
+                <w:lang w:val="en-US"/>
+              </w:rPr>
+              <w:t>5</w:t>
+            </w:r>
+          </w:p>
+        </w:tc>
+        <w:tc>
+          <w:tcPr>
+            <w:tcW w:w="3115" w:type="dxa"/>
+          </w:tcPr>
+          <w:p>
+            <w:pPr>
+              <w:tabs>
+                <w:tab w:val="left" w:pos="3040"/>
+              </w:tabs>
+              <w:rPr>
+                <w:rFonts w:ascii="Times New Roman" w:hAnsi="Times New Roman" w:cs="Times New Roman"/>
+                <w:sz w:val="26"/>
+                <w:szCs w:val="26"/>
+              </w:rPr>
+            </w:pPr>
+            <w:r>
+              <w:rPr>
+                <w:rFonts w:ascii="Times New Roman" w:hAnsi="Times New Roman" w:cs="Times New Roman"/>
+                <w:sz w:val="26"/>
+                <w:szCs w:val="26"/>
+              </w:rPr>
+              <w:t>API</w:t>
+            </w:r>
+          </w:p>
+        </w:tc>
+        <w:tc>
+          <w:tcPr>
+            <w:tcW w:w="3115" w:type="dxa"/>
+          </w:tcPr>
+          <w:p>
+            <w:pPr>
+              <w:tabs>
+                <w:tab w:val="left" w:pos="3040"/>
+              </w:tabs>
+              <w:rPr>
+                <w:rFonts w:ascii="Times New Roman" w:hAnsi="Times New Roman" w:cs="Times New Roman"/>
+                <w:sz w:val="26"/>
+                <w:szCs w:val="26"/>
+              </w:rPr>
+            </w:pPr>
+            <w:r>
+              <w:rPr>
+                <w:rFonts w:ascii="Times New Roman" w:hAnsi="Times New Roman" w:cs="Times New Roman"/>
+                <w:sz w:val="26"/>
+                <w:szCs w:val="26"/>
+              </w:rPr>
+              <w:t>Application Programming Interface</w:t>
+            </w:r>
+          </w:p>
+        </w:tc>
+      </w:tr>
+      <w:tr>
+        <w:tc>
+          <w:tcPr>
+            <w:tcW w:w="3115" w:type="dxa"/>
+          </w:tcPr>
+          <w:p>
+            <w:pPr>
+              <w:tabs>
+                <w:tab w:val="left" w:pos="3040"/>
+              </w:tabs>
+              <w:jc w:val="center"/>
+              <w:rPr>
+                <w:rFonts w:ascii="Times New Roman" w:hAnsi="Times New Roman" w:cs="Times New Roman"/>
+                <w:sz w:val="26"/>
+                <w:szCs w:val="26"/>
+                <w:lang w:val="en-US"/>
+              </w:rPr>
+            </w:pPr>
+            <w:r>
+              <w:rPr>
+                <w:rFonts w:ascii="Times New Roman" w:hAnsi="Times New Roman" w:cs="Times New Roman"/>
+                <w:sz w:val="26"/>
+                <w:szCs w:val="26"/>
+                <w:lang w:val="en-US"/>
+              </w:rPr>
+              <w:t>6</w:t>
+            </w:r>
+          </w:p>
+        </w:tc>
+        <w:tc>
+          <w:tcPr>
+            <w:tcW w:w="3115" w:type="dxa"/>
+          </w:tcPr>
+          <w:p>
+            <w:pPr>
+              <w:tabs>
+                <w:tab w:val="left" w:pos="3040"/>
+              </w:tabs>
+              <w:rPr>
+                <w:rFonts w:ascii="Times New Roman" w:hAnsi="Times New Roman" w:cs="Times New Roman"/>
+                <w:sz w:val="26"/>
+                <w:szCs w:val="26"/>
+              </w:rPr>
+            </w:pPr>
+            <w:r>
+              <w:rPr>
+                <w:rFonts w:ascii="Times New Roman" w:hAnsi="Times New Roman" w:cs="Times New Roman"/>
+                <w:sz w:val="26"/>
+                <w:szCs w:val="26"/>
+              </w:rPr>
+              <w:t>L2CAP</w:t>
+            </w:r>
+          </w:p>
+        </w:tc>
+        <w:tc>
+          <w:tcPr>
+            <w:tcW w:w="3115" w:type="dxa"/>
+          </w:tcPr>
+          <w:p>
+            <w:pPr>
+              <w:tabs>
+                <w:tab w:val="left" w:pos="3040"/>
+              </w:tabs>
+              <w:rPr>
+                <w:rFonts w:ascii="Times New Roman" w:hAnsi="Times New Roman" w:cs="Times New Roman"/>
+                <w:sz w:val="26"/>
+                <w:szCs w:val="26"/>
+              </w:rPr>
+            </w:pPr>
+            <w:r>
+              <w:rPr>
+                <w:rFonts w:ascii="Times New Roman" w:hAnsi="Times New Roman" w:cs="Times New Roman"/>
+                <w:sz w:val="26"/>
+                <w:szCs w:val="26"/>
+              </w:rPr>
+              <w:t>Logical Link Control &amp; Adaptation Protocol</w:t>
+            </w:r>
+          </w:p>
+        </w:tc>
+      </w:tr>
+      <w:tr>
+        <w:tc>
+          <w:tcPr>
+            <w:tcW w:w="3115" w:type="dxa"/>
+          </w:tcPr>
+          <w:p>
+            <w:pPr>
+              <w:tabs>
+                <w:tab w:val="left" w:pos="3040"/>
+              </w:tabs>
+              <w:jc w:val="center"/>
+              <w:rPr>
+                <w:rFonts w:ascii="Times New Roman" w:hAnsi="Times New Roman" w:cs="Times New Roman"/>
+                <w:sz w:val="26"/>
+                <w:szCs w:val="26"/>
+                <w:lang w:val="en-US"/>
+              </w:rPr>
+            </w:pPr>
+            <w:r>
+              <w:rPr>
+                <w:rFonts w:ascii="Times New Roman" w:hAnsi="Times New Roman" w:cs="Times New Roman"/>
+                <w:sz w:val="26"/>
+                <w:szCs w:val="26"/>
+                <w:lang w:val="en-US"/>
+              </w:rPr>
+              <w:t>7</w:t>
+            </w:r>
+          </w:p>
+        </w:tc>
+        <w:tc>
+          <w:tcPr>
+            <w:tcW w:w="3115" w:type="dxa"/>
+          </w:tcPr>
+          <w:p>
+            <w:pPr>
+              <w:tabs>
+                <w:tab w:val="left" w:pos="3040"/>
+              </w:tabs>
+              <w:rPr>
+                <w:rFonts w:ascii="Times New Roman" w:hAnsi="Times New Roman" w:cs="Times New Roman"/>
+                <w:sz w:val="26"/>
+                <w:szCs w:val="26"/>
+                <w:lang w:val="en-US"/>
+              </w:rPr>
+            </w:pPr>
+            <w:r>
+              <w:rPr>
+                <w:rFonts w:ascii="Times New Roman" w:hAnsi="Times New Roman" w:cs="Times New Roman"/>
+                <w:sz w:val="26"/>
+                <w:szCs w:val="26"/>
+                <w:lang w:val="en-US"/>
+              </w:rPr>
+              <w:t>SMP</w:t>
+            </w:r>
+          </w:p>
+        </w:tc>
+        <w:tc>
+          <w:tcPr>
+            <w:tcW w:w="3115" w:type="dxa"/>
+          </w:tcPr>
+          <w:p>
+            <w:pPr>
+              <w:tabs>
+                <w:tab w:val="left" w:pos="3040"/>
+              </w:tabs>
+              <w:rPr>
+                <w:rFonts w:ascii="Times New Roman" w:hAnsi="Times New Roman" w:cs="Times New Roman"/>
+                <w:sz w:val="26"/>
+                <w:szCs w:val="26"/>
+              </w:rPr>
+            </w:pPr>
+            <w:r>
+              <w:rPr>
+                <w:rFonts w:ascii="Times New Roman" w:hAnsi="Times New Roman" w:cs="Times New Roman"/>
+                <w:sz w:val="26"/>
+                <w:szCs w:val="26"/>
+              </w:rPr>
+              <w:t>Security Manager Protocol</w:t>
+            </w:r>
+          </w:p>
+        </w:tc>
+      </w:tr>
+      <w:tr>
+        <w:tc>
+          <w:tcPr>
+            <w:tcW w:w="3115" w:type="dxa"/>
+          </w:tcPr>
+          <w:p>
+            <w:pPr>
+              <w:tabs>
+                <w:tab w:val="left" w:pos="3040"/>
+              </w:tabs>
+              <w:jc w:val="center"/>
+              <w:rPr>
+                <w:rFonts w:ascii="Times New Roman" w:hAnsi="Times New Roman" w:cs="Times New Roman"/>
+                <w:sz w:val="26"/>
+                <w:szCs w:val="26"/>
+                <w:lang w:val="en-US"/>
+              </w:rPr>
+            </w:pPr>
+            <w:r>
+              <w:rPr>
+                <w:rFonts w:ascii="Times New Roman" w:hAnsi="Times New Roman" w:cs="Times New Roman"/>
+                <w:sz w:val="26"/>
+                <w:szCs w:val="26"/>
+                <w:lang w:val="en-US"/>
+              </w:rPr>
+              <w:t>8</w:t>
+            </w:r>
+          </w:p>
+        </w:tc>
+        <w:tc>
+          <w:tcPr>
+            <w:tcW w:w="3115" w:type="dxa"/>
+          </w:tcPr>
+          <w:p>
+            <w:pPr>
+              <w:tabs>
+                <w:tab w:val="left" w:pos="3040"/>
+              </w:tabs>
+              <w:rPr>
+                <w:rFonts w:ascii="Times New Roman" w:hAnsi="Times New Roman" w:cs="Times New Roman"/>
+                <w:sz w:val="26"/>
+                <w:szCs w:val="26"/>
+                <w:lang w:val="en-US"/>
+              </w:rPr>
+            </w:pPr>
+            <w:r>
+              <w:rPr>
+                <w:rFonts w:ascii="Times New Roman" w:hAnsi="Times New Roman" w:cs="Times New Roman"/>
+                <w:sz w:val="26"/>
+                <w:szCs w:val="26"/>
+                <w:lang w:val="en-US"/>
+              </w:rPr>
+              <w:t>ATT</w:t>
+            </w:r>
+          </w:p>
+        </w:tc>
+        <w:tc>
+          <w:tcPr>
+            <w:tcW w:w="3115" w:type="dxa"/>
+          </w:tcPr>
+          <w:p>
+            <w:pPr>
+              <w:tabs>
+                <w:tab w:val="left" w:pos="3040"/>
+              </w:tabs>
+              <w:rPr>
+                <w:rFonts w:ascii="Times New Roman" w:hAnsi="Times New Roman" w:cs="Times New Roman"/>
+                <w:sz w:val="26"/>
+                <w:szCs w:val="26"/>
+              </w:rPr>
+            </w:pPr>
+            <w:r>
+              <w:rPr>
+                <w:rFonts w:ascii="Times New Roman" w:hAnsi="Times New Roman" w:cs="Times New Roman"/>
+                <w:sz w:val="26"/>
+                <w:szCs w:val="26"/>
+              </w:rPr>
+              <w:t>Attribute Protocol</w:t>
+            </w:r>
+          </w:p>
+        </w:tc>
+      </w:tr>
+      <w:tr>
+        <w:tc>
+          <w:tcPr>
+            <w:tcW w:w="3115" w:type="dxa"/>
+          </w:tcPr>
+          <w:p>
+            <w:pPr>
+              <w:tabs>
+                <w:tab w:val="left" w:pos="3040"/>
+              </w:tabs>
+              <w:jc w:val="center"/>
+              <w:rPr>
+                <w:rFonts w:ascii="Times New Roman" w:hAnsi="Times New Roman" w:cs="Times New Roman"/>
+                <w:sz w:val="26"/>
+                <w:szCs w:val="26"/>
+                <w:lang w:val="en-US"/>
+              </w:rPr>
+            </w:pPr>
+            <w:r>
+              <w:rPr>
+                <w:rFonts w:ascii="Times New Roman" w:hAnsi="Times New Roman" w:cs="Times New Roman"/>
+                <w:sz w:val="26"/>
+                <w:szCs w:val="26"/>
+                <w:lang w:val="en-US"/>
+              </w:rPr>
+              <w:t>9</w:t>
+            </w:r>
+          </w:p>
+        </w:tc>
+        <w:tc>
+          <w:tcPr>
+            <w:tcW w:w="3115" w:type="dxa"/>
+          </w:tcPr>
+          <w:p>
+            <w:pPr>
+              <w:tabs>
+                <w:tab w:val="left" w:pos="3040"/>
+              </w:tabs>
+              <w:rPr>
+                <w:rFonts w:ascii="Times New Roman" w:hAnsi="Times New Roman" w:cs="Times New Roman"/>
+                <w:sz w:val="26"/>
+                <w:szCs w:val="26"/>
+                <w:lang w:val="en-US"/>
+              </w:rPr>
+            </w:pPr>
+            <w:r>
+              <w:rPr>
+                <w:rFonts w:ascii="Times New Roman" w:hAnsi="Times New Roman" w:cs="Times New Roman"/>
+                <w:sz w:val="26"/>
+                <w:szCs w:val="26"/>
+                <w:lang w:val="en-US"/>
+              </w:rPr>
+              <w:t>GATT</w:t>
+            </w:r>
+          </w:p>
+        </w:tc>
+        <w:tc>
+          <w:tcPr>
+            <w:tcW w:w="3115" w:type="dxa"/>
+          </w:tcPr>
+          <w:p>
+            <w:pPr>
+              <w:tabs>
+                <w:tab w:val="left" w:pos="3040"/>
+              </w:tabs>
+              <w:rPr>
+                <w:rFonts w:ascii="Times New Roman" w:hAnsi="Times New Roman" w:cs="Times New Roman"/>
+                <w:sz w:val="26"/>
+                <w:szCs w:val="26"/>
+              </w:rPr>
+            </w:pPr>
+            <w:r>
+              <w:rPr>
+                <w:rFonts w:ascii="Times New Roman" w:hAnsi="Times New Roman" w:cs="Times New Roman"/>
+                <w:sz w:val="26"/>
+                <w:szCs w:val="26"/>
+              </w:rPr>
+              <w:t>Generic Attribute Profile</w:t>
+            </w:r>
+          </w:p>
+        </w:tc>
+      </w:tr>
+      <w:tr>
+        <w:tc>
+          <w:tcPr>
+            <w:tcW w:w="3115" w:type="dxa"/>
+          </w:tcPr>
+          <w:p>
+            <w:pPr>
+              <w:tabs>
+                <w:tab w:val="left" w:pos="3040"/>
+              </w:tabs>
+              <w:jc w:val="center"/>
+              <w:rPr>
+                <w:rFonts w:ascii="Times New Roman" w:hAnsi="Times New Roman" w:cs="Times New Roman"/>
+                <w:sz w:val="26"/>
+                <w:szCs w:val="26"/>
+                <w:lang w:val="en-US"/>
+              </w:rPr>
+            </w:pPr>
+            <w:r>
+              <w:rPr>
+                <w:rFonts w:ascii="Times New Roman" w:hAnsi="Times New Roman" w:cs="Times New Roman"/>
+                <w:sz w:val="26"/>
+                <w:szCs w:val="26"/>
+                <w:lang w:val="en-US"/>
+              </w:rPr>
+              <w:t>10</w:t>
+            </w:r>
+          </w:p>
+        </w:tc>
+        <w:tc>
+          <w:tcPr>
+            <w:tcW w:w="3115" w:type="dxa"/>
+          </w:tcPr>
+          <w:p>
+            <w:pPr>
+              <w:tabs>
+                <w:tab w:val="left" w:pos="3040"/>
+              </w:tabs>
+              <w:rPr>
+                <w:rFonts w:ascii="Times New Roman" w:hAnsi="Times New Roman" w:cs="Times New Roman"/>
+                <w:sz w:val="26"/>
+                <w:szCs w:val="26"/>
+                <w:lang w:val="en-US"/>
+              </w:rPr>
+            </w:pPr>
+            <w:r>
+              <w:rPr>
+                <w:rFonts w:ascii="Times New Roman" w:hAnsi="Times New Roman" w:cs="Times New Roman"/>
+                <w:sz w:val="26"/>
+                <w:szCs w:val="26"/>
+                <w:lang w:val="en-US"/>
+              </w:rPr>
+              <w:t>GAP</w:t>
+            </w:r>
+          </w:p>
+        </w:tc>
+        <w:tc>
+          <w:tcPr>
+            <w:tcW w:w="3115" w:type="dxa"/>
+          </w:tcPr>
+          <w:p>
+            <w:pPr>
+              <w:tabs>
+                <w:tab w:val="left" w:pos="3040"/>
+              </w:tabs>
+              <w:rPr>
+                <w:rFonts w:ascii="Times New Roman" w:hAnsi="Times New Roman" w:cs="Times New Roman"/>
+                <w:sz w:val="26"/>
+                <w:szCs w:val="26"/>
+              </w:rPr>
+            </w:pPr>
+            <w:r>
+              <w:rPr>
+                <w:rFonts w:ascii="Times New Roman" w:hAnsi="Times New Roman" w:cs="Times New Roman"/>
+                <w:sz w:val="26"/>
+                <w:szCs w:val="26"/>
+              </w:rPr>
+              <w:t>Generic Access Profile</w:t>
+            </w:r>
+          </w:p>
+        </w:tc>
+      </w:tr>
+      <w:tr>
+        <w:tc>
+          <w:tcPr>
+            <w:tcW w:w="3115" w:type="dxa"/>
+          </w:tcPr>
+          <w:p>
+            <w:pPr>
+              <w:tabs>
+                <w:tab w:val="left" w:pos="3040"/>
+              </w:tabs>
+              <w:jc w:val="center"/>
+              <w:rPr>
+                <w:rFonts w:ascii="Times New Roman" w:hAnsi="Times New Roman" w:cs="Times New Roman"/>
+                <w:sz w:val="26"/>
+                <w:szCs w:val="26"/>
+                <w:lang w:val="en-US"/>
+              </w:rPr>
+            </w:pPr>
+            <w:r>
+              <w:rPr>
+                <w:rFonts w:ascii="Times New Roman" w:hAnsi="Times New Roman" w:cs="Times New Roman"/>
+                <w:sz w:val="26"/>
+                <w:szCs w:val="26"/>
+                <w:lang w:val="en-US"/>
+              </w:rPr>
+              <w:t>11</w:t>
+            </w:r>
+          </w:p>
+        </w:tc>
+        <w:tc>
+          <w:tcPr>
+            <w:tcW w:w="3115" w:type="dxa"/>
+          </w:tcPr>
+          <w:p>
+            <w:pPr>
+              <w:tabs>
+                <w:tab w:val="left" w:pos="3040"/>
+              </w:tabs>
+              <w:rPr>
+                <w:rFonts w:ascii="Times New Roman" w:hAnsi="Times New Roman" w:cs="Times New Roman"/>
+                <w:sz w:val="26"/>
+                <w:szCs w:val="26"/>
+                <w:lang w:val="en-US"/>
+              </w:rPr>
+            </w:pPr>
+            <w:r>
+              <w:rPr>
+                <w:rFonts w:ascii="Times New Roman" w:hAnsi="Times New Roman" w:cs="Times New Roman"/>
+                <w:sz w:val="26"/>
+                <w:szCs w:val="26"/>
+              </w:rPr>
+              <w:t>PHY</w:t>
+            </w:r>
+          </w:p>
+        </w:tc>
+        <w:tc>
+          <w:tcPr>
+            <w:tcW w:w="3115" w:type="dxa"/>
+          </w:tcPr>
+          <w:p>
+            <w:pPr>
+              <w:tabs>
+                <w:tab w:val="left" w:pos="3040"/>
+              </w:tabs>
+              <w:rPr>
+                <w:rFonts w:ascii="Times New Roman" w:hAnsi="Times New Roman" w:cs="Times New Roman"/>
+                <w:sz w:val="26"/>
+                <w:szCs w:val="26"/>
+              </w:rPr>
+            </w:pPr>
+            <w:r>
+              <w:rPr>
+                <w:rFonts w:ascii="Times New Roman" w:hAnsi="Times New Roman" w:cs="Times New Roman"/>
+                <w:sz w:val="26"/>
+                <w:szCs w:val="26"/>
+              </w:rPr>
+              <w:t>Physical Layer</w:t>
+            </w:r>
+          </w:p>
+        </w:tc>
+      </w:tr>
+      <w:tr>
+        <w:tc>
+          <w:tcPr>
+            <w:tcW w:w="3115" w:type="dxa"/>
+          </w:tcPr>
+          <w:p>
+            <w:pPr>
+              <w:tabs>
+                <w:tab w:val="left" w:pos="3040"/>
+              </w:tabs>
+              <w:jc w:val="center"/>
+              <w:rPr>
+                <w:rFonts w:ascii="Times New Roman" w:hAnsi="Times New Roman" w:cs="Times New Roman"/>
+                <w:sz w:val="26"/>
+                <w:szCs w:val="26"/>
+                <w:lang w:val="en-US"/>
+              </w:rPr>
+            </w:pPr>
+            <w:r>
+              <w:rPr>
+                <w:rFonts w:ascii="Times New Roman" w:hAnsi="Times New Roman" w:cs="Times New Roman"/>
+                <w:sz w:val="26"/>
+                <w:szCs w:val="26"/>
+                <w:lang w:val="en-US"/>
+              </w:rPr>
+              <w:t>12</w:t>
+            </w:r>
+          </w:p>
+        </w:tc>
+        <w:tc>
+          <w:tcPr>
+            <w:tcW w:w="3115" w:type="dxa"/>
+          </w:tcPr>
+          <w:p>
+            <w:pPr>
+              <w:tabs>
+                <w:tab w:val="left" w:pos="3040"/>
+              </w:tabs>
+              <w:rPr>
+                <w:rFonts w:ascii="Times New Roman" w:hAnsi="Times New Roman" w:cs="Times New Roman"/>
+                <w:sz w:val="26"/>
+                <w:szCs w:val="26"/>
+                <w:lang w:val="en-US"/>
+              </w:rPr>
+            </w:pPr>
+            <w:r>
+              <w:rPr>
+                <w:rFonts w:ascii="Times New Roman" w:hAnsi="Times New Roman" w:cs="Times New Roman"/>
+                <w:sz w:val="26"/>
+                <w:szCs w:val="26"/>
+                <w:lang w:val="en-US"/>
+              </w:rPr>
+              <w:t>LL</w:t>
+            </w:r>
+          </w:p>
+        </w:tc>
+        <w:tc>
+          <w:tcPr>
+            <w:tcW w:w="3115" w:type="dxa"/>
+          </w:tcPr>
+          <w:p>
+            <w:pPr>
+              <w:tabs>
+                <w:tab w:val="left" w:pos="3040"/>
+              </w:tabs>
+              <w:rPr>
+                <w:rFonts w:ascii="Times New Roman" w:hAnsi="Times New Roman" w:cs="Times New Roman"/>
+                <w:sz w:val="26"/>
+                <w:szCs w:val="26"/>
+              </w:rPr>
+            </w:pPr>
+            <w:r>
+              <w:rPr>
+                <w:rFonts w:ascii="Times New Roman" w:hAnsi="Times New Roman" w:cs="Times New Roman"/>
+                <w:sz w:val="26"/>
+                <w:szCs w:val="26"/>
+              </w:rPr>
+              <w:t>Link Layer</w:t>
+            </w:r>
+          </w:p>
+        </w:tc>
+      </w:tr>
+      <w:tr>
+        <w:tc>
+          <w:tcPr>
+            <w:tcW w:w="3115" w:type="dxa"/>
+          </w:tcPr>
+          <w:p>
+            <w:pPr>
+              <w:tabs>
+                <w:tab w:val="left" w:pos="3040"/>
+              </w:tabs>
+              <w:jc w:val="center"/>
+              <w:rPr>
+                <w:rFonts w:ascii="Times New Roman" w:hAnsi="Times New Roman" w:cs="Times New Roman"/>
+                <w:sz w:val="26"/>
+                <w:szCs w:val="26"/>
+                <w:lang w:val="en-US"/>
+              </w:rPr>
+            </w:pPr>
+            <w:r>
+              <w:rPr>
+                <w:rFonts w:ascii="Times New Roman" w:hAnsi="Times New Roman" w:cs="Times New Roman"/>
+                <w:sz w:val="26"/>
+                <w:szCs w:val="26"/>
+                <w:lang w:val="en-US"/>
+              </w:rPr>
+              <w:t>13</w:t>
+            </w:r>
+          </w:p>
+        </w:tc>
+        <w:tc>
+          <w:tcPr>
+            <w:tcW w:w="3115" w:type="dxa"/>
+          </w:tcPr>
+          <w:p>
+            <w:pPr>
+              <w:tabs>
+                <w:tab w:val="left" w:pos="3040"/>
+              </w:tabs>
+              <w:rPr>
+                <w:rFonts w:ascii="Times New Roman" w:hAnsi="Times New Roman" w:cs="Times New Roman"/>
+                <w:sz w:val="26"/>
+                <w:szCs w:val="26"/>
+                <w:lang w:val="en-US"/>
+              </w:rPr>
+            </w:pPr>
+            <w:r>
+              <w:rPr>
+                <w:rFonts w:ascii="Times New Roman" w:hAnsi="Times New Roman" w:cs="Times New Roman"/>
+                <w:sz w:val="26"/>
+                <w:szCs w:val="26"/>
+              </w:rPr>
+              <w:t>LED</w:t>
+            </w:r>
+          </w:p>
+        </w:tc>
+        <w:tc>
+          <w:tcPr>
+            <w:tcW w:w="3115" w:type="dxa"/>
+          </w:tcPr>
+          <w:p>
+            <w:pPr>
+              <w:tabs>
+                <w:tab w:val="left" w:pos="3040"/>
+              </w:tabs>
+              <w:rPr>
+                <w:rFonts w:ascii="Times New Roman" w:hAnsi="Times New Roman" w:cs="Times New Roman"/>
+                <w:sz w:val="26"/>
+                <w:szCs w:val="26"/>
+              </w:rPr>
+            </w:pPr>
+            <w:r>
+              <w:rPr>
+                <w:rFonts w:ascii="Times New Roman" w:hAnsi="Times New Roman" w:cs="Times New Roman"/>
+                <w:sz w:val="26"/>
+                <w:szCs w:val="26"/>
+              </w:rPr>
+              <w:t>light-emitting diode</w:t>
+            </w:r>
+          </w:p>
+        </w:tc>
+      </w:tr>
+      <w:tr>
+        <w:tc>
+          <w:tcPr>
+            <w:tcW w:w="3115" w:type="dxa"/>
+          </w:tcPr>
+          <w:p>
+            <w:pPr>
+              <w:tabs>
+                <w:tab w:val="left" w:pos="3040"/>
+              </w:tabs>
+              <w:jc w:val="center"/>
+              <w:rPr>
+                <w:rFonts w:ascii="Times New Roman" w:hAnsi="Times New Roman" w:cs="Times New Roman"/>
+                <w:sz w:val="26"/>
+                <w:szCs w:val="26"/>
+                <w:lang w:val="en-US"/>
+              </w:rPr>
+            </w:pPr>
+            <w:r>
+              <w:rPr>
+                <w:rFonts w:ascii="Times New Roman" w:hAnsi="Times New Roman" w:cs="Times New Roman"/>
+                <w:sz w:val="26"/>
+                <w:szCs w:val="26"/>
+                <w:lang w:val="en-US"/>
+              </w:rPr>
+              <w:t>14</w:t>
+            </w:r>
+          </w:p>
+        </w:tc>
+        <w:tc>
+          <w:tcPr>
+            <w:tcW w:w="3115" w:type="dxa"/>
+          </w:tcPr>
+          <w:p>
+            <w:pPr>
+              <w:tabs>
+                <w:tab w:val="left" w:pos="3040"/>
+              </w:tabs>
+              <w:rPr>
+                <w:rFonts w:ascii="Times New Roman" w:hAnsi="Times New Roman" w:cs="Times New Roman"/>
+                <w:sz w:val="26"/>
+                <w:szCs w:val="26"/>
+              </w:rPr>
+            </w:pPr>
+            <w:r>
+              <w:rPr>
+                <w:rFonts w:ascii="Times New Roman" w:hAnsi="Times New Roman" w:cs="Times New Roman"/>
+                <w:sz w:val="26"/>
+                <w:szCs w:val="26"/>
+              </w:rPr>
+              <w:t>ADC</w:t>
+            </w:r>
+          </w:p>
+        </w:tc>
+        <w:tc>
+          <w:tcPr>
+            <w:tcW w:w="3115" w:type="dxa"/>
+          </w:tcPr>
+          <w:p>
+            <w:pPr>
+              <w:tabs>
+                <w:tab w:val="left" w:pos="3040"/>
+              </w:tabs>
+              <w:rPr>
+                <w:rFonts w:ascii="Times New Roman" w:hAnsi="Times New Roman" w:cs="Times New Roman"/>
+                <w:sz w:val="26"/>
+                <w:szCs w:val="26"/>
+              </w:rPr>
+            </w:pPr>
+            <w:r>
+              <w:rPr>
+                <w:rFonts w:ascii="Times New Roman" w:hAnsi="Times New Roman" w:cs="Times New Roman"/>
+                <w:sz w:val="26"/>
+                <w:szCs w:val="26"/>
+              </w:rPr>
+              <w:t>Analog-to-Digital Converter</w:t>
+            </w:r>
+          </w:p>
+        </w:tc>
+      </w:tr>
+      <w:tr>
+        <w:tc>
+          <w:tcPr>
+            <w:tcW w:w="3115" w:type="dxa"/>
+          </w:tcPr>
+          <w:p>
+            <w:pPr>
+              <w:tabs>
+                <w:tab w:val="left" w:pos="3040"/>
+              </w:tabs>
+              <w:jc w:val="center"/>
+              <w:rPr>
+                <w:rFonts w:ascii="Times New Roman" w:hAnsi="Times New Roman" w:cs="Times New Roman"/>
+                <w:sz w:val="26"/>
+                <w:szCs w:val="26"/>
+                <w:lang w:val="en-US"/>
+              </w:rPr>
+            </w:pPr>
+            <w:r>
+              <w:rPr>
+                <w:rFonts w:ascii="Times New Roman" w:hAnsi="Times New Roman" w:cs="Times New Roman"/>
+                <w:sz w:val="26"/>
+                <w:szCs w:val="26"/>
+                <w:lang w:val="en-US"/>
+              </w:rPr>
+              <w:t>15</w:t>
+            </w:r>
+          </w:p>
+        </w:tc>
+        <w:tc>
+          <w:tcPr>
+            <w:tcW w:w="3115" w:type="dxa"/>
+          </w:tcPr>
+          <w:p>
+            <w:pPr>
+              <w:tabs>
+                <w:tab w:val="left" w:pos="3040"/>
+              </w:tabs>
+              <w:rPr>
+                <w:rFonts w:ascii="Times New Roman" w:hAnsi="Times New Roman" w:cs="Times New Roman"/>
+                <w:sz w:val="26"/>
+                <w:szCs w:val="26"/>
+              </w:rPr>
+            </w:pPr>
+            <w:r>
+              <w:rPr>
+                <w:rFonts w:ascii="Times New Roman" w:hAnsi="Times New Roman" w:cs="Times New Roman"/>
+                <w:sz w:val="26"/>
+                <w:szCs w:val="26"/>
+              </w:rPr>
+              <w:t>FIFO</w:t>
+            </w:r>
+          </w:p>
+        </w:tc>
+        <w:tc>
+          <w:tcPr>
+            <w:tcW w:w="3115" w:type="dxa"/>
+          </w:tcPr>
+          <w:p>
+            <w:pPr>
+              <w:tabs>
+                <w:tab w:val="left" w:pos="3040"/>
+              </w:tabs>
+              <w:rPr>
+                <w:rFonts w:ascii="Times New Roman" w:hAnsi="Times New Roman" w:cs="Times New Roman"/>
+                <w:sz w:val="26"/>
+                <w:szCs w:val="26"/>
+              </w:rPr>
+            </w:pPr>
+            <w:r>
+              <w:rPr>
+                <w:rFonts w:ascii="Times New Roman" w:hAnsi="Times New Roman" w:cs="Times New Roman"/>
+                <w:sz w:val="26"/>
+                <w:szCs w:val="26"/>
+              </w:rPr>
+              <w:t>First in, First out</w:t>
+            </w:r>
+          </w:p>
+        </w:tc>
+      </w:tr>
+      <w:tr>
+        <w:tc>
+          <w:tcPr>
+            <w:tcW w:w="3115" w:type="dxa"/>
+          </w:tcPr>
+          <w:p>
+            <w:pPr>
+              <w:tabs>
+                <w:tab w:val="left" w:pos="3040"/>
+              </w:tabs>
+              <w:jc w:val="center"/>
+              <w:rPr>
+                <w:rFonts w:ascii="Times New Roman" w:hAnsi="Times New Roman" w:cs="Times New Roman"/>
+                <w:sz w:val="26"/>
+                <w:szCs w:val="26"/>
+                <w:lang w:val="en-US"/>
+              </w:rPr>
+            </w:pPr>
+            <w:r>
+              <w:rPr>
+                <w:rFonts w:ascii="Times New Roman" w:hAnsi="Times New Roman" w:cs="Times New Roman"/>
+                <w:sz w:val="26"/>
+                <w:szCs w:val="26"/>
+                <w:lang w:val="en-US"/>
+              </w:rPr>
+              <w:t>16</w:t>
+            </w:r>
+          </w:p>
+        </w:tc>
+        <w:tc>
+          <w:tcPr>
+            <w:tcW w:w="3115" w:type="dxa"/>
+          </w:tcPr>
+          <w:p>
+            <w:pPr>
+              <w:tabs>
+                <w:tab w:val="left" w:pos="3040"/>
+              </w:tabs>
+              <w:rPr>
+                <w:rFonts w:ascii="Times New Roman" w:hAnsi="Times New Roman" w:cs="Times New Roman"/>
+                <w:sz w:val="26"/>
+                <w:szCs w:val="26"/>
+              </w:rPr>
+            </w:pPr>
+            <w:r>
+              <w:rPr>
+                <w:rFonts w:ascii="Times New Roman" w:hAnsi="Times New Roman" w:cs="Times New Roman"/>
+                <w:sz w:val="26"/>
+                <w:szCs w:val="26"/>
+              </w:rPr>
+              <w:t>TIA</w:t>
+            </w:r>
+          </w:p>
+        </w:tc>
+        <w:tc>
+          <w:tcPr>
+            <w:tcW w:w="3115" w:type="dxa"/>
+          </w:tcPr>
+          <w:p>
+            <w:pPr>
+              <w:tabs>
+                <w:tab w:val="left" w:pos="3040"/>
+              </w:tabs>
+              <w:rPr>
+                <w:rFonts w:ascii="Times New Roman" w:hAnsi="Times New Roman" w:cs="Times New Roman"/>
+                <w:sz w:val="26"/>
+                <w:szCs w:val="26"/>
+              </w:rPr>
+            </w:pPr>
+            <w:r>
+              <w:rPr>
+                <w:rFonts w:ascii="Times New Roman" w:hAnsi="Times New Roman" w:cs="Times New Roman"/>
+                <w:sz w:val="26"/>
+                <w:szCs w:val="26"/>
+              </w:rPr>
+              <w:t>Trans-inpedance Amplifier</w:t>
+            </w:r>
+          </w:p>
+        </w:tc>
+      </w:tr>
+      <w:tr>
+        <w:tc>
+          <w:tcPr>
+            <w:tcW w:w="3115" w:type="dxa"/>
+          </w:tcPr>
+          <w:p>
+            <w:pPr>
+              <w:tabs>
+                <w:tab w:val="left" w:pos="3040"/>
+              </w:tabs>
+              <w:jc w:val="center"/>
+              <w:rPr>
+                <w:rFonts w:ascii="Times New Roman" w:hAnsi="Times New Roman" w:cs="Times New Roman"/>
+                <w:sz w:val="26"/>
+                <w:szCs w:val="26"/>
+                <w:lang w:val="en-US"/>
+              </w:rPr>
+            </w:pPr>
+            <w:r>
+              <w:rPr>
+                <w:rFonts w:ascii="Times New Roman" w:hAnsi="Times New Roman" w:cs="Times New Roman"/>
+                <w:sz w:val="26"/>
+                <w:szCs w:val="26"/>
+                <w:lang w:val="en-US"/>
+              </w:rPr>
+              <w:t>17</w:t>
+            </w:r>
+          </w:p>
+        </w:tc>
+        <w:tc>
+          <w:tcPr>
+            <w:tcW w:w="3115" w:type="dxa"/>
+          </w:tcPr>
+          <w:p>
+            <w:pPr>
+              <w:tabs>
+                <w:tab w:val="left" w:pos="3040"/>
+              </w:tabs>
+              <w:rPr>
+                <w:rFonts w:ascii="Times New Roman" w:hAnsi="Times New Roman" w:cs="Times New Roman"/>
+                <w:sz w:val="26"/>
+                <w:szCs w:val="26"/>
+              </w:rPr>
+            </w:pPr>
+            <w:r>
+              <w:rPr>
+                <w:rFonts w:ascii="Times New Roman" w:hAnsi="Times New Roman" w:cs="Times New Roman"/>
+                <w:sz w:val="26"/>
+                <w:szCs w:val="26"/>
+              </w:rPr>
+              <w:t>SPI</w:t>
+            </w:r>
+          </w:p>
+        </w:tc>
+        <w:tc>
+          <w:tcPr>
+            <w:tcW w:w="3115" w:type="dxa"/>
+          </w:tcPr>
+          <w:p>
+            <w:pPr>
+              <w:tabs>
+                <w:tab w:val="left" w:pos="3040"/>
+              </w:tabs>
+              <w:rPr>
+                <w:rFonts w:ascii="Times New Roman" w:hAnsi="Times New Roman" w:cs="Times New Roman"/>
+                <w:sz w:val="26"/>
+                <w:szCs w:val="26"/>
+              </w:rPr>
+            </w:pPr>
+            <w:r>
+              <w:rPr>
+                <w:rFonts w:ascii="Times New Roman" w:hAnsi="Times New Roman" w:cs="Times New Roman"/>
+                <w:sz w:val="26"/>
+                <w:szCs w:val="26"/>
+              </w:rPr>
+              <w:t>Serial Peripheral Interface</w:t>
+            </w:r>
+          </w:p>
+        </w:tc>
+      </w:tr>
+      <w:tr>
+        <w:tc>
+          <w:tcPr>
+            <w:tcW w:w="3115" w:type="dxa"/>
+          </w:tcPr>
+          <w:p>
+            <w:pPr>
+              <w:tabs>
+                <w:tab w:val="left" w:pos="3040"/>
+              </w:tabs>
+              <w:jc w:val="center"/>
+              <w:rPr>
+                <w:rFonts w:ascii="Times New Roman" w:hAnsi="Times New Roman" w:cs="Times New Roman"/>
+                <w:sz w:val="26"/>
+                <w:szCs w:val="26"/>
+                <w:lang w:val="en-US"/>
+              </w:rPr>
+            </w:pPr>
+            <w:r>
+              <w:rPr>
+                <w:rFonts w:ascii="Times New Roman" w:hAnsi="Times New Roman" w:cs="Times New Roman"/>
+                <w:sz w:val="26"/>
+                <w:szCs w:val="26"/>
+                <w:lang w:val="en-US"/>
+              </w:rPr>
+              <w:t>18</w:t>
+            </w:r>
+          </w:p>
+        </w:tc>
+        <w:tc>
+          <w:tcPr>
+            <w:tcW w:w="3115" w:type="dxa"/>
+          </w:tcPr>
+          <w:p>
+            <w:pPr>
+              <w:tabs>
+                <w:tab w:val="left" w:pos="3040"/>
+              </w:tabs>
+              <w:rPr>
+                <w:rFonts w:ascii="Times New Roman" w:hAnsi="Times New Roman" w:cs="Times New Roman"/>
+                <w:sz w:val="26"/>
+                <w:szCs w:val="26"/>
+                <w:lang w:val="en-US"/>
+              </w:rPr>
+            </w:pPr>
+            <w:r>
+              <w:rPr>
+                <w:rFonts w:ascii="Times New Roman" w:hAnsi="Times New Roman" w:cs="Times New Roman"/>
+                <w:sz w:val="26"/>
+                <w:szCs w:val="26"/>
+                <w:lang w:val="en-US"/>
+              </w:rPr>
+              <w:t>I2C</w:t>
+            </w:r>
+          </w:p>
+        </w:tc>
+        <w:tc>
+          <w:tcPr>
+            <w:tcW w:w="3115" w:type="dxa"/>
+          </w:tcPr>
+          <w:p>
+            <w:pPr>
+              <w:tabs>
+                <w:tab w:val="left" w:pos="3040"/>
+              </w:tabs>
+              <w:rPr>
+                <w:rFonts w:ascii="Times New Roman" w:hAnsi="Times New Roman" w:cs="Times New Roman"/>
+                <w:sz w:val="26"/>
+                <w:szCs w:val="26"/>
+              </w:rPr>
+            </w:pPr>
+            <w:r>
+              <w:rPr>
+                <w:rFonts w:ascii="Times New Roman" w:hAnsi="Times New Roman" w:cs="Times New Roman"/>
+                <w:sz w:val="26"/>
+                <w:szCs w:val="26"/>
+              </w:rPr>
+              <w:t>Inter – Integrated Circuit</w:t>
+            </w:r>
+          </w:p>
+        </w:tc>
+      </w:tr>
+      <w:tr>
+        <w:tc>
+          <w:tcPr>
+            <w:tcW w:w="3115" w:type="dxa"/>
+          </w:tcPr>
+          <w:p>
+            <w:pPr>
+              <w:tabs>
+                <w:tab w:val="left" w:pos="3040"/>
+              </w:tabs>
+              <w:jc w:val="center"/>
+              <w:rPr>
+                <w:rFonts w:ascii="Times New Roman" w:hAnsi="Times New Roman" w:cs="Times New Roman"/>
+                <w:sz w:val="26"/>
+                <w:szCs w:val="26"/>
+                <w:lang w:val="en-US"/>
+              </w:rPr>
+            </w:pPr>
+            <w:r>
+              <w:rPr>
+                <w:rFonts w:ascii="Times New Roman" w:hAnsi="Times New Roman" w:cs="Times New Roman"/>
+                <w:sz w:val="26"/>
+                <w:szCs w:val="26"/>
+                <w:lang w:val="en-US"/>
+              </w:rPr>
+              <w:t>19</w:t>
+            </w:r>
+          </w:p>
+        </w:tc>
+        <w:tc>
+          <w:tcPr>
+            <w:tcW w:w="3115" w:type="dxa"/>
+          </w:tcPr>
+          <w:p>
+            <w:pPr>
+              <w:tabs>
+                <w:tab w:val="left" w:pos="3040"/>
+              </w:tabs>
+              <w:rPr>
+                <w:rFonts w:ascii="Times New Roman" w:hAnsi="Times New Roman" w:cs="Times New Roman"/>
+                <w:sz w:val="26"/>
+                <w:szCs w:val="26"/>
+                <w:lang w:val="en-US"/>
+              </w:rPr>
+            </w:pPr>
+            <w:r>
+              <w:rPr>
+                <w:rFonts w:ascii="Times New Roman" w:hAnsi="Times New Roman" w:cs="Times New Roman"/>
+                <w:sz w:val="26"/>
+                <w:szCs w:val="26"/>
+                <w:lang w:val="en-US"/>
+              </w:rPr>
+              <w:t>DAC</w:t>
+            </w:r>
+          </w:p>
+        </w:tc>
+        <w:tc>
+          <w:tcPr>
+            <w:tcW w:w="3115" w:type="dxa"/>
+          </w:tcPr>
+          <w:p>
+            <w:pPr>
+              <w:tabs>
+                <w:tab w:val="left" w:pos="3040"/>
+              </w:tabs>
+              <w:rPr>
+                <w:rFonts w:ascii="Times New Roman" w:hAnsi="Times New Roman" w:cs="Times New Roman"/>
+                <w:sz w:val="26"/>
+                <w:szCs w:val="26"/>
+              </w:rPr>
+            </w:pPr>
+            <w:r>
+              <w:rPr>
+                <w:rFonts w:ascii="Times New Roman" w:hAnsi="Times New Roman" w:cs="Times New Roman"/>
+                <w:sz w:val="26"/>
+                <w:szCs w:val="26"/>
+              </w:rPr>
+              <w:t>Digital-to-Analog Converter</w:t>
+            </w:r>
+          </w:p>
+        </w:tc>
+      </w:tr>
+      <w:tr>
+        <w:tc>
+          <w:tcPr>
+            <w:tcW w:w="3115" w:type="dxa"/>
+          </w:tcPr>
+          <w:p>
+            <w:pPr>
+              <w:tabs>
+                <w:tab w:val="left" w:pos="3040"/>
+              </w:tabs>
+              <w:jc w:val="center"/>
+              <w:rPr>
+                <w:rFonts w:ascii="Times New Roman" w:hAnsi="Times New Roman" w:cs="Times New Roman"/>
+                <w:sz w:val="26"/>
+                <w:szCs w:val="26"/>
+                <w:lang w:val="en-US"/>
+              </w:rPr>
+            </w:pPr>
+            <w:r>
+              <w:rPr>
+                <w:rFonts w:ascii="Times New Roman" w:hAnsi="Times New Roman" w:cs="Times New Roman"/>
+                <w:sz w:val="26"/>
+                <w:szCs w:val="26"/>
+                <w:lang w:val="en-US"/>
+              </w:rPr>
+              <w:t>20</w:t>
+            </w:r>
+          </w:p>
+        </w:tc>
+        <w:tc>
+          <w:tcPr>
+            <w:tcW w:w="3115" w:type="dxa"/>
+          </w:tcPr>
+          <w:p>
+            <w:pPr>
+              <w:tabs>
+                <w:tab w:val="left" w:pos="3040"/>
+              </w:tabs>
+              <w:rPr>
+                <w:rFonts w:ascii="Times New Roman" w:hAnsi="Times New Roman" w:cs="Times New Roman"/>
+                <w:sz w:val="26"/>
+                <w:szCs w:val="26"/>
+                <w:lang w:val="en-US"/>
+              </w:rPr>
+            </w:pPr>
+            <w:r>
+              <w:rPr>
+                <w:rFonts w:ascii="Times New Roman" w:hAnsi="Times New Roman" w:cs="Times New Roman"/>
+                <w:sz w:val="26"/>
+                <w:szCs w:val="26"/>
+              </w:rPr>
+              <w:t>PRF</w:t>
+            </w:r>
+          </w:p>
+        </w:tc>
+        <w:tc>
+          <w:tcPr>
+            <w:tcW w:w="3115" w:type="dxa"/>
+          </w:tcPr>
+          <w:p>
+            <w:pPr>
+              <w:tabs>
+                <w:tab w:val="left" w:pos="3040"/>
+              </w:tabs>
+              <w:rPr>
+                <w:rFonts w:ascii="Times New Roman" w:hAnsi="Times New Roman" w:cs="Times New Roman"/>
+                <w:sz w:val="26"/>
+                <w:szCs w:val="26"/>
+              </w:rPr>
+            </w:pPr>
+            <w:r>
+              <w:rPr>
+                <w:rFonts w:ascii="Times New Roman" w:hAnsi="Times New Roman" w:cs="Times New Roman"/>
+                <w:sz w:val="26"/>
+                <w:szCs w:val="26"/>
+              </w:rPr>
+              <w:t>pulse repetition frequency</w:t>
+            </w:r>
+          </w:p>
+        </w:tc>
+      </w:tr>
+      <w:tr>
+        <w:tc>
+          <w:tcPr>
+            <w:tcW w:w="3115" w:type="dxa"/>
+          </w:tcPr>
+          <w:p>
+            <w:pPr>
+              <w:tabs>
+                <w:tab w:val="left" w:pos="3040"/>
+              </w:tabs>
+              <w:jc w:val="center"/>
+              <w:rPr>
+                <w:rFonts w:ascii="Times New Roman" w:hAnsi="Times New Roman" w:cs="Times New Roman"/>
+                <w:sz w:val="26"/>
+                <w:szCs w:val="26"/>
+                <w:lang w:val="en-US"/>
+              </w:rPr>
+            </w:pPr>
+            <w:r>
+              <w:rPr>
+                <w:rFonts w:ascii="Times New Roman" w:hAnsi="Times New Roman" w:cs="Times New Roman"/>
+                <w:sz w:val="26"/>
+                <w:szCs w:val="26"/>
+                <w:lang w:val="en-US"/>
+              </w:rPr>
+              <w:t>21</w:t>
+            </w:r>
+          </w:p>
+        </w:tc>
+        <w:tc>
+          <w:tcPr>
+            <w:tcW w:w="3115" w:type="dxa"/>
+          </w:tcPr>
+          <w:p>
+            <w:pPr>
+              <w:tabs>
+                <w:tab w:val="left" w:pos="3040"/>
+              </w:tabs>
+              <w:rPr>
+                <w:rFonts w:ascii="Times New Roman" w:hAnsi="Times New Roman" w:cs="Times New Roman"/>
+                <w:sz w:val="26"/>
+                <w:szCs w:val="26"/>
+              </w:rPr>
+            </w:pPr>
+            <w:r>
+              <w:rPr>
+                <w:rFonts w:ascii="Times New Roman" w:hAnsi="Times New Roman" w:cs="Times New Roman"/>
                 <w:bCs/>
-                <w:sz w:val="24"/>
-                <w:szCs w:val="24"/>
-                <w:lang w:val="en-US"/>
-              </w:rPr>
-            </w:pPr>
-            <w:r>
-              <w:rPr>
-                <w:rFonts w:ascii="Times New Roman" w:hAnsi="Times New Roman" w:cs="Times New Roman"/>
-                <w:b/>
+                <w:sz w:val="26"/>
+                <w:szCs w:val="26"/>
+              </w:rPr>
+              <w:t>AACM</w:t>
+            </w:r>
+          </w:p>
+        </w:tc>
+        <w:tc>
+          <w:tcPr>
+            <w:tcW w:w="3115" w:type="dxa"/>
+          </w:tcPr>
+          <w:p>
+            <w:pPr>
+              <w:tabs>
+                <w:tab w:val="left" w:pos="3040"/>
+              </w:tabs>
+              <w:rPr>
+                <w:rFonts w:ascii="Times New Roman" w:hAnsi="Times New Roman" w:cs="Times New Roman"/>
+                <w:sz w:val="26"/>
+                <w:szCs w:val="26"/>
+              </w:rPr>
+            </w:pPr>
+            <w:r>
+              <w:rPr>
+                <w:rFonts w:ascii="Times New Roman" w:hAnsi="Times New Roman" w:cs="Times New Roman"/>
                 <w:bCs/>
-                <w:sz w:val="24"/>
-                <w:szCs w:val="24"/>
-                <w:lang w:val="en-US"/>
-              </w:rPr>
-              <w:t>16X mode</w:t>
-            </w:r>
-          </w:p>
-        </w:tc>
-        <w:tc>
-          <w:tcPr>
-            <w:tcW w:w="576" w:type="dxa"/>
-          </w:tcPr>
-          <w:p>
-            <w:pPr>
-              <w:tabs>
-                <w:tab w:val="left" w:pos="3040"/>
-              </w:tabs>
-              <w:jc w:val="center"/>
-              <w:rPr>
-                <w:rFonts w:ascii="Times New Roman" w:hAnsi="Times New Roman" w:cs="Times New Roman"/>
-                <w:sz w:val="24"/>
-                <w:szCs w:val="24"/>
-                <w:lang w:val="en-US"/>
-              </w:rPr>
-            </w:pPr>
-            <w:r>
-              <w:rPr>
-                <w:rFonts w:ascii="Times New Roman" w:hAnsi="Times New Roman" w:cs="Times New Roman"/>
-                <w:sz w:val="24"/>
-                <w:szCs w:val="24"/>
-                <w:lang w:val="en-US"/>
-              </w:rPr>
-              <w:t>68</w:t>
-            </w:r>
-          </w:p>
-        </w:tc>
-        <w:tc>
-          <w:tcPr>
-            <w:tcW w:w="696" w:type="dxa"/>
-          </w:tcPr>
-          <w:p>
-            <w:pPr>
-              <w:tabs>
-                <w:tab w:val="left" w:pos="3040"/>
-              </w:tabs>
-              <w:jc w:val="center"/>
-              <w:rPr>
-                <w:rFonts w:ascii="Times New Roman" w:hAnsi="Times New Roman" w:cs="Times New Roman"/>
-                <w:sz w:val="24"/>
-                <w:szCs w:val="24"/>
-                <w:lang w:val="en-US"/>
-              </w:rPr>
-            </w:pPr>
-            <w:r>
-              <w:rPr>
-                <w:rFonts w:ascii="Times New Roman" w:hAnsi="Times New Roman" w:cs="Times New Roman"/>
-                <w:sz w:val="24"/>
-                <w:szCs w:val="24"/>
-                <w:lang w:val="en-US"/>
-              </w:rPr>
-              <w:t>171</w:t>
-            </w:r>
-          </w:p>
-        </w:tc>
-        <w:tc>
-          <w:tcPr>
-            <w:tcW w:w="696" w:type="dxa"/>
-          </w:tcPr>
-          <w:p>
-            <w:pPr>
-              <w:tabs>
-                <w:tab w:val="left" w:pos="3040"/>
-              </w:tabs>
-              <w:jc w:val="center"/>
-              <w:rPr>
-                <w:rFonts w:ascii="Times New Roman" w:hAnsi="Times New Roman" w:cs="Times New Roman"/>
-                <w:sz w:val="24"/>
-                <w:szCs w:val="24"/>
-                <w:lang w:val="en-US"/>
-              </w:rPr>
-            </w:pPr>
-            <w:r>
-              <w:rPr>
-                <w:rFonts w:ascii="Times New Roman" w:hAnsi="Times New Roman" w:cs="Times New Roman"/>
-                <w:sz w:val="24"/>
-                <w:szCs w:val="24"/>
-                <w:lang w:val="en-US"/>
-              </w:rPr>
-              <w:t>341</w:t>
-            </w:r>
-          </w:p>
-        </w:tc>
-        <w:tc>
-          <w:tcPr>
-            <w:tcW w:w="756" w:type="dxa"/>
-          </w:tcPr>
-          <w:p>
-            <w:pPr>
-              <w:tabs>
-                <w:tab w:val="left" w:pos="3040"/>
-              </w:tabs>
-              <w:jc w:val="center"/>
-              <w:rPr>
-                <w:rFonts w:ascii="Times New Roman" w:hAnsi="Times New Roman" w:cs="Times New Roman"/>
-                <w:sz w:val="24"/>
-                <w:szCs w:val="24"/>
-                <w:lang w:val="en-US"/>
-              </w:rPr>
-            </w:pPr>
-            <w:r>
-              <w:rPr>
-                <w:rFonts w:ascii="Times New Roman" w:hAnsi="Times New Roman" w:cs="Times New Roman"/>
-                <w:sz w:val="24"/>
-                <w:szCs w:val="24"/>
-                <w:lang w:val="en-US"/>
-              </w:rPr>
-              <w:t>683</w:t>
-            </w:r>
-          </w:p>
-        </w:tc>
-        <w:tc>
-          <w:tcPr>
-            <w:tcW w:w="808" w:type="dxa"/>
-          </w:tcPr>
-          <w:p>
-            <w:pPr>
-              <w:tabs>
-                <w:tab w:val="left" w:pos="3040"/>
-              </w:tabs>
-              <w:jc w:val="center"/>
-              <w:rPr>
-                <w:rFonts w:ascii="Times New Roman" w:hAnsi="Times New Roman" w:cs="Times New Roman"/>
-                <w:sz w:val="24"/>
-                <w:szCs w:val="24"/>
-                <w:lang w:val="en-US"/>
-              </w:rPr>
-            </w:pPr>
-            <w:r>
-              <w:rPr>
-                <w:rFonts w:ascii="Times New Roman" w:hAnsi="Times New Roman" w:cs="Times New Roman"/>
-                <w:sz w:val="24"/>
-                <w:szCs w:val="24"/>
-                <w:lang w:val="en-US"/>
-              </w:rPr>
-              <w:t>1133</w:t>
-            </w:r>
-          </w:p>
-        </w:tc>
-        <w:tc>
-          <w:tcPr>
-            <w:tcW w:w="816" w:type="dxa"/>
-          </w:tcPr>
-          <w:p>
-            <w:pPr>
-              <w:tabs>
-                <w:tab w:val="left" w:pos="3040"/>
-              </w:tabs>
-              <w:jc w:val="center"/>
-              <w:rPr>
-                <w:rFonts w:ascii="Times New Roman" w:hAnsi="Times New Roman" w:cs="Times New Roman"/>
-                <w:sz w:val="24"/>
-                <w:szCs w:val="24"/>
-                <w:lang w:val="en-US"/>
-              </w:rPr>
-            </w:pPr>
-            <w:r>
-              <w:rPr>
-                <w:rFonts w:ascii="Times New Roman" w:hAnsi="Times New Roman" w:cs="Times New Roman"/>
-                <w:sz w:val="24"/>
-                <w:szCs w:val="24"/>
-                <w:lang w:val="en-US"/>
-              </w:rPr>
-              <w:t>1365</w:t>
-            </w:r>
-          </w:p>
-        </w:tc>
-        <w:tc>
-          <w:tcPr>
-            <w:tcW w:w="756" w:type="dxa"/>
-          </w:tcPr>
-          <w:p>
-            <w:pPr>
-              <w:tabs>
-                <w:tab w:val="left" w:pos="3040"/>
-              </w:tabs>
-              <w:jc w:val="center"/>
-              <w:rPr>
-                <w:rFonts w:ascii="Times New Roman" w:hAnsi="Times New Roman" w:cs="Times New Roman"/>
-                <w:sz w:val="24"/>
-                <w:szCs w:val="24"/>
-                <w:lang w:val="en-US"/>
-              </w:rPr>
-            </w:pPr>
-            <w:r>
-              <w:rPr>
-                <w:rFonts w:ascii="Times New Roman" w:hAnsi="Times New Roman" w:cs="Times New Roman"/>
-                <w:sz w:val="24"/>
-                <w:szCs w:val="24"/>
-                <w:lang w:val="en-US"/>
-              </w:rPr>
-              <w:t>-</w:t>
-            </w:r>
-          </w:p>
-        </w:tc>
-        <w:tc>
-          <w:tcPr>
-            <w:tcW w:w="816" w:type="dxa"/>
-          </w:tcPr>
-          <w:p>
-            <w:pPr>
-              <w:tabs>
-                <w:tab w:val="left" w:pos="3040"/>
-              </w:tabs>
-              <w:jc w:val="center"/>
-              <w:rPr>
-                <w:rFonts w:ascii="Times New Roman" w:hAnsi="Times New Roman" w:cs="Times New Roman"/>
-                <w:sz w:val="24"/>
-                <w:szCs w:val="24"/>
-                <w:lang w:val="en-US"/>
-              </w:rPr>
-            </w:pPr>
-            <w:r>
-              <w:rPr>
-                <w:rFonts w:ascii="Times New Roman" w:hAnsi="Times New Roman" w:cs="Times New Roman"/>
-                <w:sz w:val="24"/>
-                <w:szCs w:val="24"/>
-                <w:lang w:val="en-US"/>
-              </w:rPr>
-              <w:t>-</w:t>
-            </w:r>
-          </w:p>
-        </w:tc>
-        <w:tc>
-          <w:tcPr>
-            <w:tcW w:w="816" w:type="dxa"/>
-          </w:tcPr>
-          <w:p>
-            <w:pPr>
-              <w:tabs>
-                <w:tab w:val="left" w:pos="3040"/>
-              </w:tabs>
-              <w:jc w:val="center"/>
-              <w:rPr>
-                <w:rFonts w:ascii="Times New Roman" w:hAnsi="Times New Roman" w:cs="Times New Roman"/>
-                <w:sz w:val="24"/>
-                <w:szCs w:val="24"/>
-                <w:lang w:val="en-US"/>
-              </w:rPr>
-            </w:pPr>
-            <w:r>
-              <w:rPr>
-                <w:rFonts w:ascii="Times New Roman" w:hAnsi="Times New Roman" w:cs="Times New Roman"/>
-                <w:sz w:val="24"/>
-                <w:szCs w:val="24"/>
-                <w:lang w:val="en-US"/>
-              </w:rPr>
-              <w:t>-</w:t>
-            </w:r>
-          </w:p>
-        </w:tc>
-        <w:tc>
-          <w:tcPr>
-            <w:tcW w:w="915" w:type="dxa"/>
-          </w:tcPr>
-          <w:p>
-            <w:pPr>
-              <w:tabs>
-                <w:tab w:val="left" w:pos="3040"/>
-              </w:tabs>
-              <w:jc w:val="center"/>
-              <w:rPr>
-                <w:rFonts w:ascii="Times New Roman" w:hAnsi="Times New Roman" w:cs="Times New Roman"/>
-                <w:sz w:val="24"/>
-                <w:szCs w:val="24"/>
-                <w:lang w:val="en-US"/>
-              </w:rPr>
-            </w:pPr>
-            <w:r>
-              <w:rPr>
-                <w:rFonts w:ascii="Times New Roman" w:hAnsi="Times New Roman" w:cs="Times New Roman"/>
-                <w:sz w:val="24"/>
-                <w:szCs w:val="24"/>
-                <w:lang w:val="en-US"/>
-              </w:rPr>
-              <w:t>-</w:t>
+                <w:sz w:val="26"/>
+                <w:szCs w:val="26"/>
+              </w:rPr>
+              <w:t>Automatic Ambient Cancellation Mode</w:t>
             </w:r>
           </w:p>
         </w:tc>
       </w:tr>
-      <w:bookmarkEnd w:id="0"/>
+      <w:tr>
+        <w:tc>
+          <w:tcPr>
+            <w:tcW w:w="3115" w:type="dxa"/>
+          </w:tcPr>
+          <w:p>
+            <w:pPr>
+              <w:tabs>
+                <w:tab w:val="left" w:pos="3040"/>
+              </w:tabs>
+              <w:jc w:val="center"/>
+              <w:rPr>
+                <w:rFonts w:ascii="Times New Roman" w:hAnsi="Times New Roman" w:cs="Times New Roman"/>
+                <w:sz w:val="26"/>
+                <w:szCs w:val="26"/>
+                <w:lang w:val="en-US"/>
+              </w:rPr>
+            </w:pPr>
+            <w:r>
+              <w:rPr>
+                <w:rFonts w:ascii="Times New Roman" w:hAnsi="Times New Roman" w:cs="Times New Roman"/>
+                <w:sz w:val="26"/>
+                <w:szCs w:val="26"/>
+                <w:lang w:val="en-US"/>
+              </w:rPr>
+              <w:t>22</w:t>
+            </w:r>
+          </w:p>
+        </w:tc>
+        <w:tc>
+          <w:tcPr>
+            <w:tcW w:w="3115" w:type="dxa"/>
+          </w:tcPr>
+          <w:p>
+            <w:pPr>
+              <w:tabs>
+                <w:tab w:val="left" w:pos="3040"/>
+              </w:tabs>
+              <w:rPr>
+                <w:rFonts w:ascii="Times New Roman" w:hAnsi="Times New Roman" w:cs="Times New Roman"/>
+                <w:bCs/>
+                <w:sz w:val="26"/>
+                <w:szCs w:val="26"/>
+                <w:lang w:val="en-US"/>
+              </w:rPr>
+            </w:pPr>
+            <w:r>
+              <w:rPr>
+                <w:rFonts w:ascii="Times New Roman" w:hAnsi="Times New Roman" w:cs="Times New Roman"/>
+                <w:bCs/>
+                <w:sz w:val="26"/>
+                <w:szCs w:val="26"/>
+                <w:lang w:val="en-US"/>
+              </w:rPr>
+              <w:t>PD</w:t>
+            </w:r>
+          </w:p>
+        </w:tc>
+        <w:tc>
+          <w:tcPr>
+            <w:tcW w:w="3115" w:type="dxa"/>
+          </w:tcPr>
+          <w:p>
+            <w:pPr>
+              <w:tabs>
+                <w:tab w:val="left" w:pos="3040"/>
+              </w:tabs>
+              <w:rPr>
+                <w:rFonts w:ascii="Times New Roman" w:hAnsi="Times New Roman" w:cs="Times New Roman"/>
+                <w:bCs/>
+                <w:sz w:val="26"/>
+                <w:szCs w:val="26"/>
+                <w:lang w:val="en-US"/>
+              </w:rPr>
+            </w:pPr>
+            <w:r>
+              <w:rPr>
+                <w:rFonts w:ascii="Times New Roman" w:hAnsi="Times New Roman" w:cs="Times New Roman"/>
+                <w:bCs/>
+                <w:sz w:val="26"/>
+                <w:szCs w:val="26"/>
+                <w:lang w:val="en-US"/>
+              </w:rPr>
+              <w:t>Photodiode</w:t>
+            </w:r>
+          </w:p>
+        </w:tc>
+      </w:tr>
+      <w:tr>
+        <w:tc>
+          <w:tcPr>
+            <w:tcW w:w="3115" w:type="dxa"/>
+          </w:tcPr>
+          <w:p>
+            <w:pPr>
+              <w:tabs>
+                <w:tab w:val="left" w:pos="3040"/>
+              </w:tabs>
+              <w:jc w:val="center"/>
+              <w:rPr>
+                <w:rFonts w:ascii="Times New Roman" w:hAnsi="Times New Roman" w:cs="Times New Roman"/>
+                <w:sz w:val="26"/>
+                <w:szCs w:val="26"/>
+                <w:lang w:val="en-US"/>
+              </w:rPr>
+            </w:pPr>
+            <w:r>
+              <w:rPr>
+                <w:rFonts w:ascii="Times New Roman" w:hAnsi="Times New Roman" w:cs="Times New Roman"/>
+                <w:sz w:val="26"/>
+                <w:szCs w:val="26"/>
+                <w:lang w:val="en-US"/>
+              </w:rPr>
+              <w:lastRenderedPageBreak/>
+              <w:t>23</w:t>
+            </w:r>
+          </w:p>
+        </w:tc>
+        <w:tc>
+          <w:tcPr>
+            <w:tcW w:w="3115" w:type="dxa"/>
+          </w:tcPr>
+          <w:p>
+            <w:pPr>
+              <w:tabs>
+                <w:tab w:val="left" w:pos="3040"/>
+              </w:tabs>
+              <w:rPr>
+                <w:rFonts w:ascii="Times New Roman" w:hAnsi="Times New Roman" w:cs="Times New Roman"/>
+                <w:bCs/>
+                <w:sz w:val="26"/>
+                <w:szCs w:val="26"/>
+                <w:lang w:val="en-US"/>
+              </w:rPr>
+            </w:pPr>
+            <w:r>
+              <w:rPr>
+                <w:rFonts w:ascii="Times New Roman" w:hAnsi="Times New Roman" w:cs="Times New Roman"/>
+                <w:sz w:val="26"/>
+                <w:szCs w:val="26"/>
+              </w:rPr>
+              <w:t>MCU</w:t>
+            </w:r>
+          </w:p>
+        </w:tc>
+        <w:tc>
+          <w:tcPr>
+            <w:tcW w:w="3115" w:type="dxa"/>
+          </w:tcPr>
+          <w:p>
+            <w:pPr>
+              <w:tabs>
+                <w:tab w:val="left" w:pos="3040"/>
+              </w:tabs>
+              <w:rPr>
+                <w:rFonts w:ascii="Times New Roman" w:hAnsi="Times New Roman" w:cs="Times New Roman"/>
+                <w:bCs/>
+                <w:sz w:val="26"/>
+                <w:szCs w:val="26"/>
+                <w:lang w:val="en-US"/>
+              </w:rPr>
+            </w:pPr>
+            <w:r>
+              <w:rPr>
+                <w:rFonts w:ascii="Times New Roman" w:hAnsi="Times New Roman" w:cs="Times New Roman"/>
+                <w:bCs/>
+                <w:sz w:val="26"/>
+                <w:szCs w:val="26"/>
+                <w:lang w:val="en-US"/>
+              </w:rPr>
+              <w:t>Micro Controller Unit</w:t>
+            </w:r>
+          </w:p>
+        </w:tc>
+      </w:tr>
+      <w:tr>
+        <w:tc>
+          <w:tcPr>
+            <w:tcW w:w="3115" w:type="dxa"/>
+          </w:tcPr>
+          <w:p>
+            <w:pPr>
+              <w:tabs>
+                <w:tab w:val="left" w:pos="3040"/>
+              </w:tabs>
+              <w:jc w:val="center"/>
+              <w:rPr>
+                <w:rFonts w:ascii="Times New Roman" w:hAnsi="Times New Roman" w:cs="Times New Roman"/>
+                <w:sz w:val="26"/>
+                <w:szCs w:val="26"/>
+                <w:lang w:val="en-US"/>
+              </w:rPr>
+            </w:pPr>
+            <w:r>
+              <w:rPr>
+                <w:rFonts w:ascii="Times New Roman" w:hAnsi="Times New Roman" w:cs="Times New Roman"/>
+                <w:sz w:val="26"/>
+                <w:szCs w:val="26"/>
+                <w:lang w:val="en-US"/>
+              </w:rPr>
+              <w:t>24</w:t>
+            </w:r>
+          </w:p>
+        </w:tc>
+        <w:tc>
+          <w:tcPr>
+            <w:tcW w:w="3115" w:type="dxa"/>
+          </w:tcPr>
+          <w:p>
+            <w:pPr>
+              <w:tabs>
+                <w:tab w:val="left" w:pos="3040"/>
+              </w:tabs>
+              <w:rPr>
+                <w:rFonts w:ascii="Times New Roman" w:hAnsi="Times New Roman" w:cs="Times New Roman"/>
+                <w:sz w:val="26"/>
+                <w:szCs w:val="26"/>
+              </w:rPr>
+            </w:pPr>
+            <w:r>
+              <w:rPr>
+                <w:rFonts w:ascii="Times New Roman" w:hAnsi="Times New Roman" w:cs="Times New Roman"/>
+                <w:sz w:val="26"/>
+                <w:szCs w:val="26"/>
+              </w:rPr>
+              <w:t>UUID</w:t>
+            </w:r>
+          </w:p>
+        </w:tc>
+        <w:tc>
+          <w:tcPr>
+            <w:tcW w:w="3115" w:type="dxa"/>
+          </w:tcPr>
+          <w:p>
+            <w:pPr>
+              <w:tabs>
+                <w:tab w:val="left" w:pos="3040"/>
+              </w:tabs>
+              <w:rPr>
+                <w:rFonts w:ascii="Times New Roman" w:hAnsi="Times New Roman" w:cs="Times New Roman"/>
+                <w:bCs/>
+                <w:sz w:val="26"/>
+                <w:szCs w:val="26"/>
+                <w:lang w:val="en-US"/>
+              </w:rPr>
+            </w:pPr>
+            <w:r>
+              <w:rPr>
+                <w:rFonts w:ascii="Times New Roman" w:hAnsi="Times New Roman" w:cs="Times New Roman"/>
+                <w:bCs/>
+                <w:sz w:val="26"/>
+                <w:szCs w:val="26"/>
+                <w:lang w:val="en-US"/>
+              </w:rPr>
+              <w:t>Universally Unique IDentifier</w:t>
+            </w:r>
+          </w:p>
+        </w:tc>
+      </w:tr>
+      <w:tr>
+        <w:tc>
+          <w:tcPr>
+            <w:tcW w:w="3115" w:type="dxa"/>
+          </w:tcPr>
+          <w:p>
+            <w:pPr>
+              <w:tabs>
+                <w:tab w:val="left" w:pos="3040"/>
+              </w:tabs>
+              <w:jc w:val="center"/>
+              <w:rPr>
+                <w:rFonts w:ascii="Times New Roman" w:hAnsi="Times New Roman" w:cs="Times New Roman"/>
+                <w:sz w:val="26"/>
+                <w:szCs w:val="26"/>
+                <w:lang w:val="en-US"/>
+              </w:rPr>
+            </w:pPr>
+            <w:r>
+              <w:rPr>
+                <w:rFonts w:ascii="Times New Roman" w:hAnsi="Times New Roman" w:cs="Times New Roman"/>
+                <w:sz w:val="26"/>
+                <w:szCs w:val="26"/>
+                <w:lang w:val="en-US"/>
+              </w:rPr>
+              <w:t>25</w:t>
+            </w:r>
+          </w:p>
+        </w:tc>
+        <w:tc>
+          <w:tcPr>
+            <w:tcW w:w="3115" w:type="dxa"/>
+          </w:tcPr>
+          <w:p>
+            <w:pPr>
+              <w:tabs>
+                <w:tab w:val="left" w:pos="3040"/>
+              </w:tabs>
+              <w:rPr>
+                <w:rFonts w:ascii="Times New Roman" w:hAnsi="Times New Roman" w:cs="Times New Roman"/>
+                <w:sz w:val="26"/>
+                <w:szCs w:val="26"/>
+              </w:rPr>
+            </w:pPr>
+            <w:r>
+              <w:rPr>
+                <w:rFonts w:ascii="Times New Roman" w:hAnsi="Times New Roman" w:cs="Times New Roman"/>
+                <w:sz w:val="26"/>
+                <w:szCs w:val="26"/>
+              </w:rPr>
+              <w:t>BREDR</w:t>
+            </w:r>
+          </w:p>
+        </w:tc>
+        <w:tc>
+          <w:tcPr>
+            <w:tcW w:w="3115" w:type="dxa"/>
+          </w:tcPr>
+          <w:p>
+            <w:pPr>
+              <w:tabs>
+                <w:tab w:val="left" w:pos="3040"/>
+              </w:tabs>
+              <w:rPr>
+                <w:rFonts w:ascii="Times New Roman" w:hAnsi="Times New Roman" w:cs="Times New Roman"/>
+                <w:bCs/>
+                <w:sz w:val="26"/>
+                <w:szCs w:val="26"/>
+                <w:lang w:val="en-US"/>
+              </w:rPr>
+            </w:pPr>
+            <w:r>
+              <w:rPr>
+                <w:rFonts w:ascii="Times New Roman" w:hAnsi="Times New Roman" w:cs="Times New Roman"/>
+                <w:sz w:val="26"/>
+                <w:szCs w:val="26"/>
+              </w:rPr>
+              <w:t>Basic Rate/Enhanced Data Rate</w:t>
+            </w:r>
+          </w:p>
+        </w:tc>
+      </w:tr>
+      <w:bookmarkEnd w:id="1"/>
     </w:tbl>
     <w:p>
       <w:pPr>

</xml_diff>

<commit_message>
thêm danh mục hình và bảng
</commit_message>
<xml_diff>
--- a/Bang.docx
+++ b/Bang.docx
@@ -4355,6 +4355,1231 @@
       <w:pPr>
         <w:tabs>
           <w:tab w:val="left" w:pos="3040"/>
+        </w:tabs>
+      </w:pPr>
+    </w:p>
+    <w:p>
+      <w:pPr>
+        <w:tabs>
+          <w:tab w:val="left" w:pos="3040"/>
+        </w:tabs>
+      </w:pPr>
+    </w:p>
+    <w:p>
+      <w:pPr>
+        <w:tabs>
+          <w:tab w:val="left" w:pos="3040"/>
+        </w:tabs>
+      </w:pPr>
+      <w:r>
+        <w:rPr>
+          <w:szCs w:val="26"/>
+        </w:rPr>
+        <w:drawing>
+          <wp:anchor distT="0" distB="0" distL="114300" distR="114300" simplePos="0" relativeHeight="251661312" behindDoc="0" locked="0" layoutInCell="1" allowOverlap="1" wp14:anchorId="01AD86A9" wp14:editId="7913A0C9">
+            <wp:simplePos x="0" y="0"/>
+            <wp:positionH relativeFrom="margin">
+              <wp:posOffset>0</wp:posOffset>
+            </wp:positionH>
+            <wp:positionV relativeFrom="paragraph">
+              <wp:posOffset>0</wp:posOffset>
+            </wp:positionV>
+            <wp:extent cx="5943600" cy="1062355"/>
+            <wp:effectExtent l="0" t="0" r="0" b="4445"/>
+            <wp:wrapNone/>
+            <wp:docPr id="1225454834" name="Picture 1" descr="A screenshot of a computer&#10;&#10;Description automatically generated with medium confidence"/>
+            <wp:cNvGraphicFramePr>
+              <a:graphicFrameLocks xmlns:a="http://schemas.openxmlformats.org/drawingml/2006/main" noChangeAspect="1"/>
+            </wp:cNvGraphicFramePr>
+            <a:graphic xmlns:a="http://schemas.openxmlformats.org/drawingml/2006/main">
+              <a:graphicData uri="http://schemas.openxmlformats.org/drawingml/2006/picture">
+                <pic:pic xmlns:pic="http://schemas.openxmlformats.org/drawingml/2006/picture">
+                  <pic:nvPicPr>
+                    <pic:cNvPr id="1225454834" name="Picture 1" descr="A screenshot of a computer&#10;&#10;Description automatically generated with medium confidence"/>
+                    <pic:cNvPicPr/>
+                  </pic:nvPicPr>
+                  <pic:blipFill>
+                    <a:blip r:embed="rId5">
+                      <a:extLst>
+                        <a:ext uri="{28A0092B-C50C-407E-A947-70E740481C1C}">
+                          <a14:useLocalDpi xmlns:a14="http://schemas.microsoft.com/office/drawing/2010/main" val="0"/>
+                        </a:ext>
+                      </a:extLst>
+                    </a:blip>
+                    <a:stretch>
+                      <a:fillRect/>
+                    </a:stretch>
+                  </pic:blipFill>
+                  <pic:spPr>
+                    <a:xfrm>
+                      <a:off x="0" y="0"/>
+                      <a:ext cx="5943600" cy="1062355"/>
+                    </a:xfrm>
+                    <a:prstGeom prst="rect">
+                      <a:avLst/>
+                    </a:prstGeom>
+                  </pic:spPr>
+                </pic:pic>
+              </a:graphicData>
+            </a:graphic>
+          </wp:anchor>
+        </w:drawing>
+      </w:r>
+    </w:p>
+    <w:p/>
+    <w:p/>
+    <w:p/>
+    <w:p/>
+    <w:tbl>
+      <w:tblPr>
+        <w:tblStyle w:val="TableGrid"/>
+        <w:tblW w:w="0" w:type="auto"/>
+        <w:tblLook w:val="04A0" w:firstRow="1" w:lastRow="0" w:firstColumn="1" w:lastColumn="0" w:noHBand="0" w:noVBand="1"/>
+      </w:tblPr>
+      <w:tblGrid>
+        <w:gridCol w:w="4672"/>
+        <w:gridCol w:w="4673"/>
+      </w:tblGrid>
+      <w:tr>
+        <w:tc>
+          <w:tcPr>
+            <w:tcW w:w="4672" w:type="dxa"/>
+            <w:shd w:val="clear" w:color="auto" w:fill="D9D9D9" w:themeFill="background1" w:themeFillShade="D9"/>
+          </w:tcPr>
+          <w:p>
+            <w:pPr>
+              <w:tabs>
+                <w:tab w:val="left" w:pos="1610"/>
+              </w:tabs>
+              <w:jc w:val="center"/>
+              <w:rPr>
+                <w:rFonts w:ascii="Times New Roman" w:hAnsi="Times New Roman" w:cs="Times New Roman"/>
+                <w:b/>
+                <w:bCs/>
+                <w:sz w:val="26"/>
+                <w:szCs w:val="26"/>
+                <w:lang w:val="en-US"/>
+              </w:rPr>
+            </w:pPr>
+            <w:r>
+              <w:rPr>
+                <w:rFonts w:ascii="Times New Roman" w:hAnsi="Times New Roman" w:cs="Times New Roman"/>
+                <w:b/>
+                <w:bCs/>
+                <w:sz w:val="26"/>
+                <w:szCs w:val="26"/>
+                <w:lang w:val="en-US"/>
+              </w:rPr>
+              <w:t>Sai biệt điện thế tại ngõ vào ADC</w:t>
+            </w:r>
+          </w:p>
+        </w:tc>
+        <w:tc>
+          <w:tcPr>
+            <w:tcW w:w="4673" w:type="dxa"/>
+            <w:shd w:val="clear" w:color="auto" w:fill="D9D9D9" w:themeFill="background1" w:themeFillShade="D9"/>
+          </w:tcPr>
+          <w:p>
+            <w:pPr>
+              <w:tabs>
+                <w:tab w:val="left" w:pos="1610"/>
+              </w:tabs>
+              <w:jc w:val="center"/>
+              <w:rPr>
+                <w:rFonts w:ascii="Times New Roman" w:hAnsi="Times New Roman" w:cs="Times New Roman"/>
+                <w:b/>
+                <w:bCs/>
+                <w:sz w:val="26"/>
+                <w:szCs w:val="26"/>
+                <w:lang w:val="en-US"/>
+              </w:rPr>
+            </w:pPr>
+            <w:r>
+              <w:rPr>
+                <w:rFonts w:ascii="Times New Roman" w:hAnsi="Times New Roman" w:cs="Times New Roman"/>
+                <w:b/>
+                <w:bCs/>
+                <w:sz w:val="26"/>
+                <w:szCs w:val="26"/>
+                <w:lang w:val="en-US"/>
+              </w:rPr>
+              <w:t>Giá trị ADC 24-bit</w:t>
+            </w:r>
+          </w:p>
+        </w:tc>
+      </w:tr>
+      <w:tr>
+        <w:tc>
+          <w:tcPr>
+            <w:tcW w:w="4672" w:type="dxa"/>
+          </w:tcPr>
+          <w:p>
+            <w:pPr>
+              <w:tabs>
+                <w:tab w:val="left" w:pos="1610"/>
+              </w:tabs>
+              <w:jc w:val="center"/>
+              <w:rPr>
+                <w:rFonts w:ascii="Times New Roman" w:hAnsi="Times New Roman" w:cs="Times New Roman"/>
+                <w:sz w:val="26"/>
+                <w:szCs w:val="26"/>
+                <w:lang w:val="en-US"/>
+              </w:rPr>
+            </w:pPr>
+            <w:r>
+              <w:rPr>
+                <w:rFonts w:ascii="Times New Roman" w:hAnsi="Times New Roman" w:cs="Times New Roman"/>
+                <w:sz w:val="26"/>
+                <w:szCs w:val="26"/>
+                <w:lang w:val="en-US"/>
+              </w:rPr>
+              <w:t>-FS</w:t>
+            </w:r>
+          </w:p>
+        </w:tc>
+        <w:tc>
+          <w:tcPr>
+            <w:tcW w:w="4673" w:type="dxa"/>
+          </w:tcPr>
+          <w:p>
+            <w:pPr>
+              <w:tabs>
+                <w:tab w:val="left" w:pos="1610"/>
+              </w:tabs>
+              <w:jc w:val="center"/>
+              <w:rPr>
+                <w:rFonts w:cstheme="minorHAnsi"/>
+                <w:sz w:val="26"/>
+                <w:szCs w:val="26"/>
+                <w:lang w:val="en-US"/>
+              </w:rPr>
+            </w:pPr>
+            <w:r>
+              <w:rPr>
+                <w:rFonts w:cstheme="minorHAnsi"/>
+                <w:sz w:val="26"/>
+                <w:szCs w:val="26"/>
+                <w:lang w:val="en-US"/>
+              </w:rPr>
+              <w:t>111000000000000000000000</w:t>
+            </w:r>
+          </w:p>
+        </w:tc>
+      </w:tr>
+      <w:tr>
+        <w:tc>
+          <w:tcPr>
+            <w:tcW w:w="4672" w:type="dxa"/>
+          </w:tcPr>
+          <w:p>
+            <w:pPr>
+              <w:tabs>
+                <w:tab w:val="left" w:pos="1610"/>
+              </w:tabs>
+              <w:jc w:val="center"/>
+              <w:rPr>
+                <w:rFonts w:ascii="Times New Roman" w:hAnsi="Times New Roman" w:cs="Times New Roman"/>
+                <w:sz w:val="26"/>
+                <w:szCs w:val="26"/>
+                <w:lang w:val="en-US"/>
+              </w:rPr>
+            </w:pPr>
+            <w:r>
+              <w:rPr>
+                <w:rFonts w:ascii="Times New Roman" w:hAnsi="Times New Roman" w:cs="Times New Roman"/>
+                <w:sz w:val="26"/>
+                <w:szCs w:val="26"/>
+                <w:lang w:val="en-US"/>
+              </w:rPr>
+              <w:t>(-FS/2</w:t>
+            </w:r>
+            <w:r>
+              <w:rPr>
+                <w:rFonts w:ascii="Times New Roman" w:hAnsi="Times New Roman" w:cs="Times New Roman"/>
+                <w:sz w:val="26"/>
+                <w:szCs w:val="26"/>
+                <w:vertAlign w:val="superscript"/>
+                <w:lang w:val="en-US"/>
+              </w:rPr>
+              <w:t>21</w:t>
+            </w:r>
+            <w:r>
+              <w:rPr>
+                <w:rFonts w:ascii="Times New Roman" w:hAnsi="Times New Roman" w:cs="Times New Roman"/>
+                <w:sz w:val="26"/>
+                <w:szCs w:val="26"/>
+                <w:lang w:val="en-US"/>
+              </w:rPr>
+              <w:t>)</w:t>
+            </w:r>
+          </w:p>
+        </w:tc>
+        <w:tc>
+          <w:tcPr>
+            <w:tcW w:w="4673" w:type="dxa"/>
+          </w:tcPr>
+          <w:p>
+            <w:pPr>
+              <w:tabs>
+                <w:tab w:val="left" w:pos="1610"/>
+              </w:tabs>
+              <w:jc w:val="center"/>
+              <w:rPr>
+                <w:rFonts w:cstheme="minorHAnsi"/>
+                <w:sz w:val="26"/>
+                <w:szCs w:val="26"/>
+                <w:lang w:val="en-US"/>
+              </w:rPr>
+            </w:pPr>
+            <w:r>
+              <w:rPr>
+                <w:rFonts w:cstheme="minorHAnsi"/>
+                <w:sz w:val="26"/>
+                <w:szCs w:val="26"/>
+                <w:lang w:val="en-US"/>
+              </w:rPr>
+              <w:t>111111111111111111111111</w:t>
+            </w:r>
+          </w:p>
+        </w:tc>
+      </w:tr>
+      <w:tr>
+        <w:tc>
+          <w:tcPr>
+            <w:tcW w:w="4672" w:type="dxa"/>
+          </w:tcPr>
+          <w:p>
+            <w:pPr>
+              <w:tabs>
+                <w:tab w:val="left" w:pos="1610"/>
+              </w:tabs>
+              <w:jc w:val="center"/>
+              <w:rPr>
+                <w:rFonts w:ascii="Times New Roman" w:hAnsi="Times New Roman" w:cs="Times New Roman"/>
+                <w:sz w:val="26"/>
+                <w:szCs w:val="26"/>
+                <w:lang w:val="en-US"/>
+              </w:rPr>
+            </w:pPr>
+            <w:r>
+              <w:rPr>
+                <w:rFonts w:ascii="Times New Roman" w:hAnsi="Times New Roman" w:cs="Times New Roman"/>
+                <w:sz w:val="26"/>
+                <w:szCs w:val="26"/>
+                <w:lang w:val="en-US"/>
+              </w:rPr>
+              <w:t>0</w:t>
+            </w:r>
+          </w:p>
+        </w:tc>
+        <w:tc>
+          <w:tcPr>
+            <w:tcW w:w="4673" w:type="dxa"/>
+          </w:tcPr>
+          <w:p>
+            <w:pPr>
+              <w:tabs>
+                <w:tab w:val="left" w:pos="1610"/>
+              </w:tabs>
+              <w:jc w:val="center"/>
+              <w:rPr>
+                <w:rFonts w:cstheme="minorHAnsi"/>
+                <w:sz w:val="26"/>
+                <w:szCs w:val="26"/>
+                <w:lang w:val="en-US"/>
+              </w:rPr>
+            </w:pPr>
+            <w:r>
+              <w:rPr>
+                <w:rFonts w:cstheme="minorHAnsi"/>
+                <w:sz w:val="26"/>
+                <w:szCs w:val="26"/>
+                <w:lang w:val="en-US"/>
+              </w:rPr>
+              <w:t>000000000000000000000000</w:t>
+            </w:r>
+          </w:p>
+        </w:tc>
+      </w:tr>
+      <w:tr>
+        <w:tc>
+          <w:tcPr>
+            <w:tcW w:w="4672" w:type="dxa"/>
+          </w:tcPr>
+          <w:p>
+            <w:pPr>
+              <w:tabs>
+                <w:tab w:val="left" w:pos="1610"/>
+              </w:tabs>
+              <w:jc w:val="center"/>
+              <w:rPr>
+                <w:rFonts w:ascii="Times New Roman" w:hAnsi="Times New Roman" w:cs="Times New Roman"/>
+                <w:sz w:val="26"/>
+                <w:szCs w:val="26"/>
+                <w:lang w:val="en-US"/>
+              </w:rPr>
+            </w:pPr>
+            <w:r>
+              <w:rPr>
+                <w:rFonts w:ascii="Times New Roman" w:hAnsi="Times New Roman" w:cs="Times New Roman"/>
+                <w:sz w:val="26"/>
+                <w:szCs w:val="26"/>
+                <w:lang w:val="en-US"/>
+              </w:rPr>
+              <w:t>(FS/2</w:t>
+            </w:r>
+            <w:r>
+              <w:rPr>
+                <w:rFonts w:ascii="Times New Roman" w:hAnsi="Times New Roman" w:cs="Times New Roman"/>
+                <w:sz w:val="26"/>
+                <w:szCs w:val="26"/>
+                <w:vertAlign w:val="superscript"/>
+                <w:lang w:val="en-US"/>
+              </w:rPr>
+              <w:t>21</w:t>
+            </w:r>
+            <w:r>
+              <w:rPr>
+                <w:rFonts w:ascii="Times New Roman" w:hAnsi="Times New Roman" w:cs="Times New Roman"/>
+                <w:sz w:val="26"/>
+                <w:szCs w:val="26"/>
+                <w:lang w:val="en-US"/>
+              </w:rPr>
+              <w:t>)</w:t>
+            </w:r>
+          </w:p>
+        </w:tc>
+        <w:tc>
+          <w:tcPr>
+            <w:tcW w:w="4673" w:type="dxa"/>
+          </w:tcPr>
+          <w:p>
+            <w:pPr>
+              <w:tabs>
+                <w:tab w:val="left" w:pos="1610"/>
+              </w:tabs>
+              <w:jc w:val="center"/>
+              <w:rPr>
+                <w:rFonts w:cstheme="minorHAnsi"/>
+                <w:sz w:val="26"/>
+                <w:szCs w:val="26"/>
+                <w:lang w:val="en-US"/>
+              </w:rPr>
+            </w:pPr>
+            <w:r>
+              <w:rPr>
+                <w:rFonts w:cstheme="minorHAnsi"/>
+                <w:sz w:val="26"/>
+                <w:szCs w:val="26"/>
+                <w:lang w:val="en-US"/>
+              </w:rPr>
+              <w:t>000000000000000000000001</w:t>
+            </w:r>
+          </w:p>
+        </w:tc>
+      </w:tr>
+      <w:tr>
+        <w:tc>
+          <w:tcPr>
+            <w:tcW w:w="4672" w:type="dxa"/>
+          </w:tcPr>
+          <w:p>
+            <w:pPr>
+              <w:tabs>
+                <w:tab w:val="left" w:pos="1610"/>
+              </w:tabs>
+              <w:jc w:val="center"/>
+              <w:rPr>
+                <w:rFonts w:ascii="Times New Roman" w:hAnsi="Times New Roman" w:cs="Times New Roman"/>
+                <w:sz w:val="26"/>
+                <w:szCs w:val="26"/>
+                <w:lang w:val="en-US"/>
+              </w:rPr>
+            </w:pPr>
+            <w:r>
+              <w:rPr>
+                <w:rFonts w:ascii="Times New Roman" w:hAnsi="Times New Roman" w:cs="Times New Roman"/>
+                <w:sz w:val="26"/>
+                <w:szCs w:val="26"/>
+                <w:lang w:val="en-US"/>
+              </w:rPr>
+              <w:t>FS</w:t>
+            </w:r>
+          </w:p>
+        </w:tc>
+        <w:tc>
+          <w:tcPr>
+            <w:tcW w:w="4673" w:type="dxa"/>
+          </w:tcPr>
+          <w:p>
+            <w:pPr>
+              <w:tabs>
+                <w:tab w:val="left" w:pos="1610"/>
+              </w:tabs>
+              <w:jc w:val="center"/>
+              <w:rPr>
+                <w:rFonts w:cstheme="minorHAnsi"/>
+                <w:sz w:val="26"/>
+                <w:szCs w:val="26"/>
+                <w:lang w:val="en-US"/>
+              </w:rPr>
+            </w:pPr>
+            <w:r>
+              <w:rPr>
+                <w:rFonts w:cstheme="minorHAnsi"/>
+                <w:sz w:val="26"/>
+                <w:szCs w:val="26"/>
+                <w:lang w:val="en-US"/>
+              </w:rPr>
+              <w:t>000111111111111111111111</w:t>
+            </w:r>
+          </w:p>
+        </w:tc>
+      </w:tr>
+    </w:tbl>
+    <w:p>
+      <w:pPr>
+        <w:tabs>
+          <w:tab w:val="left" w:pos="1610"/>
+        </w:tabs>
+      </w:pPr>
+      <w:r>
+        <w:drawing>
+          <wp:anchor distT="0" distB="0" distL="114300" distR="114300" simplePos="0" relativeHeight="251663360" behindDoc="0" locked="0" layoutInCell="1" allowOverlap="1" wp14:anchorId="2E1FFBC2" wp14:editId="2B4093FD">
+            <wp:simplePos x="0" y="0"/>
+            <wp:positionH relativeFrom="page">
+              <wp:align>center</wp:align>
+            </wp:positionH>
+            <wp:positionV relativeFrom="paragraph">
+              <wp:posOffset>133350</wp:posOffset>
+            </wp:positionV>
+            <wp:extent cx="5940425" cy="1270635"/>
+            <wp:effectExtent l="0" t="0" r="3175" b="5715"/>
+            <wp:wrapNone/>
+            <wp:docPr id="1294726854" name="Picture 1" descr="A screenshot of a computer&#10;&#10;Description automatically generated with low confidence"/>
+            <wp:cNvGraphicFramePr>
+              <a:graphicFrameLocks xmlns:a="http://schemas.openxmlformats.org/drawingml/2006/main" noChangeAspect="1"/>
+            </wp:cNvGraphicFramePr>
+            <a:graphic xmlns:a="http://schemas.openxmlformats.org/drawingml/2006/main">
+              <a:graphicData uri="http://schemas.openxmlformats.org/drawingml/2006/picture">
+                <pic:pic xmlns:pic="http://schemas.openxmlformats.org/drawingml/2006/picture">
+                  <pic:nvPicPr>
+                    <pic:cNvPr id="1294726854" name="Picture 1" descr="A screenshot of a computer&#10;&#10;Description automatically generated with low confidence"/>
+                    <pic:cNvPicPr/>
+                  </pic:nvPicPr>
+                  <pic:blipFill>
+                    <a:blip r:embed="rId6">
+                      <a:extLst>
+                        <a:ext uri="{28A0092B-C50C-407E-A947-70E740481C1C}">
+                          <a14:useLocalDpi xmlns:a14="http://schemas.microsoft.com/office/drawing/2010/main" val="0"/>
+                        </a:ext>
+                      </a:extLst>
+                    </a:blip>
+                    <a:stretch>
+                      <a:fillRect/>
+                    </a:stretch>
+                  </pic:blipFill>
+                  <pic:spPr>
+                    <a:xfrm>
+                      <a:off x="0" y="0"/>
+                      <a:ext cx="5940425" cy="1270635"/>
+                    </a:xfrm>
+                    <a:prstGeom prst="rect">
+                      <a:avLst/>
+                    </a:prstGeom>
+                  </pic:spPr>
+                </pic:pic>
+              </a:graphicData>
+            </a:graphic>
+          </wp:anchor>
+        </w:drawing>
+      </w:r>
+    </w:p>
+    <w:p/>
+    <w:p/>
+    <w:p/>
+    <w:p/>
+    <w:p>
+      <w:pPr>
+        <w:tabs>
+          <w:tab w:val="left" w:pos="1110"/>
+        </w:tabs>
+      </w:pPr>
+    </w:p>
+    <w:tbl>
+      <w:tblPr>
+        <w:tblStyle w:val="TableGrid"/>
+        <w:tblW w:w="0" w:type="auto"/>
+        <w:tblLook w:val="04A0" w:firstRow="1" w:lastRow="0" w:firstColumn="1" w:lastColumn="0" w:noHBand="0" w:noVBand="1"/>
+      </w:tblPr>
+      <w:tblGrid>
+        <w:gridCol w:w="3115"/>
+        <w:gridCol w:w="3115"/>
+        <w:gridCol w:w="3115"/>
+      </w:tblGrid>
+      <w:tr>
+        <w:tc>
+          <w:tcPr>
+            <w:tcW w:w="9345" w:type="dxa"/>
+            <w:gridSpan w:val="3"/>
+            <w:shd w:val="clear" w:color="auto" w:fill="D9D9D9" w:themeFill="background1" w:themeFillShade="D9"/>
+          </w:tcPr>
+          <w:p>
+            <w:pPr>
+              <w:tabs>
+                <w:tab w:val="left" w:pos="1110"/>
+              </w:tabs>
+              <w:jc w:val="center"/>
+              <w:rPr>
+                <w:rFonts w:ascii="Times New Roman" w:hAnsi="Times New Roman" w:cs="Times New Roman"/>
+                <w:b/>
+                <w:bCs/>
+                <w:sz w:val="26"/>
+                <w:szCs w:val="26"/>
+                <w:lang w:val="en-US"/>
+              </w:rPr>
+            </w:pPr>
+            <w:r>
+              <w:rPr>
+                <w:rFonts w:ascii="Times New Roman" w:hAnsi="Times New Roman" w:cs="Times New Roman"/>
+                <w:b/>
+                <w:bCs/>
+                <w:sz w:val="26"/>
+                <w:szCs w:val="26"/>
+                <w:lang w:val="en-US"/>
+              </w:rPr>
+              <w:t>Thanh ghi điều khiển thiết lập chế độ</w:t>
+            </w:r>
+          </w:p>
+        </w:tc>
+      </w:tr>
+      <w:tr>
+        <w:tc>
+          <w:tcPr>
+            <w:tcW w:w="3115" w:type="dxa"/>
+            <w:shd w:val="clear" w:color="auto" w:fill="D9D9D9" w:themeFill="background1" w:themeFillShade="D9"/>
+          </w:tcPr>
+          <w:p>
+            <w:pPr>
+              <w:tabs>
+                <w:tab w:val="left" w:pos="1110"/>
+              </w:tabs>
+              <w:jc w:val="center"/>
+              <w:rPr>
+                <w:rFonts w:ascii="Times New Roman" w:hAnsi="Times New Roman" w:cs="Times New Roman"/>
+                <w:b/>
+                <w:bCs/>
+                <w:sz w:val="26"/>
+                <w:szCs w:val="26"/>
+                <w:lang w:val="en-US"/>
+              </w:rPr>
+            </w:pPr>
+            <w:r>
+              <w:rPr>
+                <w:rFonts w:ascii="Times New Roman" w:hAnsi="Times New Roman" w:cs="Times New Roman"/>
+                <w:b/>
+                <w:bCs/>
+                <w:sz w:val="26"/>
+                <w:szCs w:val="26"/>
+                <w:lang w:val="en-US"/>
+              </w:rPr>
+              <w:t>Chế độ</w:t>
+            </w:r>
+          </w:p>
+        </w:tc>
+        <w:tc>
+          <w:tcPr>
+            <w:tcW w:w="3115" w:type="dxa"/>
+            <w:shd w:val="clear" w:color="auto" w:fill="D9D9D9" w:themeFill="background1" w:themeFillShade="D9"/>
+          </w:tcPr>
+          <w:p>
+            <w:pPr>
+              <w:tabs>
+                <w:tab w:val="left" w:pos="1110"/>
+              </w:tabs>
+              <w:jc w:val="center"/>
+              <w:rPr>
+                <w:rFonts w:ascii="Times New Roman" w:hAnsi="Times New Roman" w:cs="Times New Roman"/>
+                <w:b/>
+                <w:bCs/>
+                <w:sz w:val="26"/>
+                <w:szCs w:val="26"/>
+                <w:lang w:val="en-US"/>
+              </w:rPr>
+            </w:pPr>
+            <w:r>
+              <w:rPr>
+                <w:rFonts w:ascii="Times New Roman" w:hAnsi="Times New Roman" w:cs="Times New Roman"/>
+                <w:b/>
+                <w:bCs/>
+                <w:sz w:val="26"/>
+                <w:szCs w:val="26"/>
+                <w:lang w:val="en-US"/>
+              </w:rPr>
+              <w:t>Giá trị IFS_OFFDAC</w:t>
+            </w:r>
+          </w:p>
+        </w:tc>
+        <w:tc>
+          <w:tcPr>
+            <w:tcW w:w="3115" w:type="dxa"/>
+            <w:shd w:val="clear" w:color="auto" w:fill="D9D9D9" w:themeFill="background1" w:themeFillShade="D9"/>
+          </w:tcPr>
+          <w:p>
+            <w:pPr>
+              <w:tabs>
+                <w:tab w:val="left" w:pos="1110"/>
+              </w:tabs>
+              <w:jc w:val="center"/>
+              <w:rPr>
+                <w:rFonts w:ascii="Times New Roman" w:hAnsi="Times New Roman" w:cs="Times New Roman"/>
+                <w:b/>
+                <w:bCs/>
+                <w:sz w:val="26"/>
+                <w:szCs w:val="26"/>
+                <w:lang w:val="en-US"/>
+              </w:rPr>
+            </w:pPr>
+            <w:r>
+              <w:rPr>
+                <w:rFonts w:ascii="Times New Roman" w:hAnsi="Times New Roman" w:cs="Times New Roman"/>
+                <w:b/>
+                <w:bCs/>
+                <w:sz w:val="26"/>
+                <w:szCs w:val="26"/>
+                <w:lang w:val="en-US"/>
+              </w:rPr>
+              <w:t>Dải dòng điện</w:t>
+            </w:r>
+          </w:p>
+        </w:tc>
+      </w:tr>
+      <w:tr>
+        <w:tc>
+          <w:tcPr>
+            <w:tcW w:w="3115" w:type="dxa"/>
+          </w:tcPr>
+          <w:p>
+            <w:pPr>
+              <w:tabs>
+                <w:tab w:val="left" w:pos="1110"/>
+              </w:tabs>
+              <w:jc w:val="center"/>
+              <w:rPr>
+                <w:rFonts w:ascii="Times New Roman" w:hAnsi="Times New Roman" w:cs="Times New Roman"/>
+                <w:sz w:val="26"/>
+                <w:szCs w:val="26"/>
+                <w:lang w:val="en-US"/>
+              </w:rPr>
+            </w:pPr>
+            <w:r>
+              <w:rPr>
+                <w:rFonts w:ascii="Times New Roman" w:hAnsi="Times New Roman" w:cs="Times New Roman"/>
+                <w:sz w:val="26"/>
+                <w:szCs w:val="26"/>
+                <w:lang w:val="en-US"/>
+              </w:rPr>
+              <w:t>1X mode</w:t>
+            </w:r>
+          </w:p>
+        </w:tc>
+        <w:tc>
+          <w:tcPr>
+            <w:tcW w:w="3115" w:type="dxa"/>
+          </w:tcPr>
+          <w:p>
+            <w:pPr>
+              <w:tabs>
+                <w:tab w:val="left" w:pos="1110"/>
+              </w:tabs>
+              <w:jc w:val="center"/>
+              <w:rPr>
+                <w:rFonts w:ascii="Times New Roman" w:hAnsi="Times New Roman" w:cs="Times New Roman"/>
+                <w:sz w:val="26"/>
+                <w:szCs w:val="26"/>
+                <w:lang w:val="en-US"/>
+              </w:rPr>
+            </w:pPr>
+            <w:r>
+              <w:rPr>
+                <w:rFonts w:ascii="Times New Roman" w:hAnsi="Times New Roman" w:cs="Times New Roman"/>
+                <w:sz w:val="26"/>
+                <w:szCs w:val="26"/>
+                <w:lang w:val="en-US"/>
+              </w:rPr>
+              <w:t>000</w:t>
+            </w:r>
+          </w:p>
+        </w:tc>
+        <w:tc>
+          <w:tcPr>
+            <w:tcW w:w="3115" w:type="dxa"/>
+          </w:tcPr>
+          <w:p>
+            <w:pPr>
+              <w:tabs>
+                <w:tab w:val="left" w:pos="1110"/>
+              </w:tabs>
+              <w:jc w:val="center"/>
+              <w:rPr>
+                <w:rFonts w:ascii="Times New Roman" w:hAnsi="Times New Roman" w:cs="Times New Roman"/>
+                <w:i/>
+                <w:sz w:val="26"/>
+                <w:szCs w:val="26"/>
+              </w:rPr>
+            </w:pPr>
+            <m:oMathPara>
+              <m:oMath>
+                <m:r>
+                  <w:rPr>
+                    <w:rFonts w:ascii="Cambria Math" w:hAnsi="Cambria Math" w:cs="Times New Roman"/>
+                    <w:sz w:val="26"/>
+                    <w:szCs w:val="26"/>
+                  </w:rPr>
+                  <m:t>∓15.875 uA</m:t>
+                </m:r>
+              </m:oMath>
+            </m:oMathPara>
+          </w:p>
+        </w:tc>
+      </w:tr>
+      <w:tr>
+        <w:tc>
+          <w:tcPr>
+            <w:tcW w:w="3115" w:type="dxa"/>
+          </w:tcPr>
+          <w:p>
+            <w:pPr>
+              <w:tabs>
+                <w:tab w:val="left" w:pos="1110"/>
+              </w:tabs>
+              <w:jc w:val="center"/>
+              <w:rPr>
+                <w:rFonts w:ascii="Times New Roman" w:hAnsi="Times New Roman" w:cs="Times New Roman"/>
+                <w:sz w:val="26"/>
+                <w:szCs w:val="26"/>
+                <w:lang w:val="en-US"/>
+              </w:rPr>
+            </w:pPr>
+            <w:r>
+              <w:rPr>
+                <w:rFonts w:ascii="Times New Roman" w:hAnsi="Times New Roman" w:cs="Times New Roman"/>
+                <w:sz w:val="26"/>
+                <w:szCs w:val="26"/>
+                <w:lang w:val="en-US"/>
+              </w:rPr>
+              <w:t>2X mode</w:t>
+            </w:r>
+          </w:p>
+        </w:tc>
+        <w:tc>
+          <w:tcPr>
+            <w:tcW w:w="3115" w:type="dxa"/>
+          </w:tcPr>
+          <w:p>
+            <w:pPr>
+              <w:tabs>
+                <w:tab w:val="left" w:pos="1110"/>
+              </w:tabs>
+              <w:jc w:val="center"/>
+              <w:rPr>
+                <w:rFonts w:ascii="Times New Roman" w:hAnsi="Times New Roman" w:cs="Times New Roman"/>
+                <w:sz w:val="26"/>
+                <w:szCs w:val="26"/>
+                <w:lang w:val="en-US"/>
+              </w:rPr>
+            </w:pPr>
+            <w:r>
+              <w:rPr>
+                <w:rFonts w:ascii="Times New Roman" w:hAnsi="Times New Roman" w:cs="Times New Roman"/>
+                <w:sz w:val="26"/>
+                <w:szCs w:val="26"/>
+                <w:lang w:val="en-US"/>
+              </w:rPr>
+              <w:t>001</w:t>
+            </w:r>
+          </w:p>
+        </w:tc>
+        <w:tc>
+          <w:tcPr>
+            <w:tcW w:w="3115" w:type="dxa"/>
+          </w:tcPr>
+          <w:p>
+            <w:pPr>
+              <w:tabs>
+                <w:tab w:val="left" w:pos="1110"/>
+              </w:tabs>
+              <w:jc w:val="center"/>
+              <w:rPr>
+                <w:rFonts w:ascii="Times New Roman" w:hAnsi="Times New Roman" w:cs="Times New Roman"/>
+                <w:sz w:val="26"/>
+                <w:szCs w:val="26"/>
+              </w:rPr>
+            </w:pPr>
+            <m:oMathPara>
+              <m:oMath>
+                <m:r>
+                  <w:rPr>
+                    <w:rFonts w:ascii="Cambria Math" w:hAnsi="Cambria Math" w:cs="Times New Roman"/>
+                    <w:sz w:val="26"/>
+                    <w:szCs w:val="26"/>
+                  </w:rPr>
+                  <m:t>∓</m:t>
+                </m:r>
+                <m:r>
+                  <w:rPr>
+                    <w:rFonts w:ascii="Cambria Math" w:hAnsi="Cambria Math" w:cs="Times New Roman"/>
+                    <w:sz w:val="26"/>
+                    <w:szCs w:val="26"/>
+                  </w:rPr>
+                  <m:t>31</m:t>
+                </m:r>
+                <m:r>
+                  <w:rPr>
+                    <w:rFonts w:ascii="Cambria Math" w:hAnsi="Cambria Math" w:cs="Times New Roman"/>
+                    <w:sz w:val="26"/>
+                    <w:szCs w:val="26"/>
+                  </w:rPr>
+                  <m:t>.75 uA</m:t>
+                </m:r>
+              </m:oMath>
+            </m:oMathPara>
+          </w:p>
+        </w:tc>
+      </w:tr>
+      <w:tr>
+        <w:tc>
+          <w:tcPr>
+            <w:tcW w:w="3115" w:type="dxa"/>
+          </w:tcPr>
+          <w:p>
+            <w:pPr>
+              <w:tabs>
+                <w:tab w:val="left" w:pos="1110"/>
+              </w:tabs>
+              <w:jc w:val="center"/>
+              <w:rPr>
+                <w:rFonts w:ascii="Times New Roman" w:hAnsi="Times New Roman" w:cs="Times New Roman"/>
+                <w:sz w:val="26"/>
+                <w:szCs w:val="26"/>
+                <w:lang w:val="en-US"/>
+              </w:rPr>
+            </w:pPr>
+            <w:r>
+              <w:rPr>
+                <w:rFonts w:ascii="Times New Roman" w:hAnsi="Times New Roman" w:cs="Times New Roman"/>
+                <w:sz w:val="26"/>
+                <w:szCs w:val="26"/>
+                <w:lang w:val="en-US"/>
+              </w:rPr>
+              <w:t>4X mode</w:t>
+            </w:r>
+          </w:p>
+        </w:tc>
+        <w:tc>
+          <w:tcPr>
+            <w:tcW w:w="3115" w:type="dxa"/>
+          </w:tcPr>
+          <w:p>
+            <w:pPr>
+              <w:tabs>
+                <w:tab w:val="left" w:pos="1110"/>
+              </w:tabs>
+              <w:jc w:val="center"/>
+              <w:rPr>
+                <w:rFonts w:ascii="Times New Roman" w:hAnsi="Times New Roman" w:cs="Times New Roman"/>
+                <w:sz w:val="26"/>
+                <w:szCs w:val="26"/>
+                <w:lang w:val="en-US"/>
+              </w:rPr>
+            </w:pPr>
+            <w:r>
+              <w:rPr>
+                <w:rFonts w:ascii="Times New Roman" w:hAnsi="Times New Roman" w:cs="Times New Roman"/>
+                <w:sz w:val="26"/>
+                <w:szCs w:val="26"/>
+                <w:lang w:val="en-US"/>
+              </w:rPr>
+              <w:t>011</w:t>
+            </w:r>
+          </w:p>
+        </w:tc>
+        <w:tc>
+          <w:tcPr>
+            <w:tcW w:w="3115" w:type="dxa"/>
+          </w:tcPr>
+          <w:p>
+            <w:pPr>
+              <w:tabs>
+                <w:tab w:val="left" w:pos="1110"/>
+              </w:tabs>
+              <w:jc w:val="center"/>
+              <w:rPr>
+                <w:rFonts w:ascii="Times New Roman" w:hAnsi="Times New Roman" w:cs="Times New Roman"/>
+                <w:sz w:val="26"/>
+                <w:szCs w:val="26"/>
+              </w:rPr>
+            </w:pPr>
+            <m:oMathPara>
+              <m:oMath>
+                <m:r>
+                  <w:rPr>
+                    <w:rFonts w:ascii="Cambria Math" w:hAnsi="Cambria Math" w:cs="Times New Roman"/>
+                    <w:sz w:val="26"/>
+                    <w:szCs w:val="26"/>
+                  </w:rPr>
+                  <m:t>∓</m:t>
+                </m:r>
+                <m:r>
+                  <w:rPr>
+                    <w:rFonts w:ascii="Cambria Math" w:hAnsi="Cambria Math" w:cs="Times New Roman"/>
+                    <w:sz w:val="26"/>
+                    <w:szCs w:val="26"/>
+                  </w:rPr>
+                  <m:t>63</m:t>
+                </m:r>
+                <m:r>
+                  <w:rPr>
+                    <w:rFonts w:ascii="Cambria Math" w:hAnsi="Cambria Math" w:cs="Times New Roman"/>
+                    <w:sz w:val="26"/>
+                    <w:szCs w:val="26"/>
+                  </w:rPr>
+                  <m:t>.</m:t>
+                </m:r>
+                <m:r>
+                  <w:rPr>
+                    <w:rFonts w:ascii="Cambria Math" w:hAnsi="Cambria Math" w:cs="Times New Roman"/>
+                    <w:sz w:val="26"/>
+                    <w:szCs w:val="26"/>
+                  </w:rPr>
+                  <m:t>5</m:t>
+                </m:r>
+                <m:r>
+                  <w:rPr>
+                    <w:rFonts w:ascii="Cambria Math" w:hAnsi="Cambria Math" w:cs="Times New Roman"/>
+                    <w:sz w:val="26"/>
+                    <w:szCs w:val="26"/>
+                  </w:rPr>
+                  <m:t xml:space="preserve"> uA</m:t>
+                </m:r>
+              </m:oMath>
+            </m:oMathPara>
+          </w:p>
+        </w:tc>
+      </w:tr>
+      <w:tr>
+        <w:tc>
+          <w:tcPr>
+            <w:tcW w:w="3115" w:type="dxa"/>
+          </w:tcPr>
+          <w:p>
+            <w:pPr>
+              <w:tabs>
+                <w:tab w:val="left" w:pos="1110"/>
+              </w:tabs>
+              <w:jc w:val="center"/>
+              <w:rPr>
+                <w:rFonts w:ascii="Times New Roman" w:hAnsi="Times New Roman" w:cs="Times New Roman"/>
+                <w:sz w:val="26"/>
+                <w:szCs w:val="26"/>
+                <w:lang w:val="en-US"/>
+              </w:rPr>
+            </w:pPr>
+            <w:r>
+              <w:rPr>
+                <w:rFonts w:ascii="Times New Roman" w:hAnsi="Times New Roman" w:cs="Times New Roman"/>
+                <w:sz w:val="26"/>
+                <w:szCs w:val="26"/>
+                <w:lang w:val="en-US"/>
+              </w:rPr>
+              <w:t>8X mode</w:t>
+            </w:r>
+          </w:p>
+        </w:tc>
+        <w:tc>
+          <w:tcPr>
+            <w:tcW w:w="3115" w:type="dxa"/>
+          </w:tcPr>
+          <w:p>
+            <w:pPr>
+              <w:tabs>
+                <w:tab w:val="left" w:pos="1110"/>
+              </w:tabs>
+              <w:jc w:val="center"/>
+              <w:rPr>
+                <w:rFonts w:ascii="Times New Roman" w:hAnsi="Times New Roman" w:cs="Times New Roman"/>
+                <w:sz w:val="26"/>
+                <w:szCs w:val="26"/>
+                <w:lang w:val="en-US"/>
+              </w:rPr>
+            </w:pPr>
+            <w:r>
+              <w:rPr>
+                <w:rFonts w:ascii="Times New Roman" w:hAnsi="Times New Roman" w:cs="Times New Roman"/>
+                <w:sz w:val="26"/>
+                <w:szCs w:val="26"/>
+                <w:lang w:val="en-US"/>
+              </w:rPr>
+              <w:t>101</w:t>
+            </w:r>
+          </w:p>
+        </w:tc>
+        <w:tc>
+          <w:tcPr>
+            <w:tcW w:w="3115" w:type="dxa"/>
+          </w:tcPr>
+          <w:p>
+            <w:pPr>
+              <w:tabs>
+                <w:tab w:val="left" w:pos="1110"/>
+              </w:tabs>
+              <w:jc w:val="center"/>
+              <w:rPr>
+                <w:rFonts w:ascii="Times New Roman" w:hAnsi="Times New Roman" w:cs="Times New Roman"/>
+                <w:sz w:val="26"/>
+                <w:szCs w:val="26"/>
+              </w:rPr>
+            </w:pPr>
+            <m:oMathPara>
+              <m:oMath>
+                <m:r>
+                  <w:rPr>
+                    <w:rFonts w:ascii="Cambria Math" w:hAnsi="Cambria Math" w:cs="Times New Roman"/>
+                    <w:sz w:val="26"/>
+                    <w:szCs w:val="26"/>
+                  </w:rPr>
+                  <m:t>∓1</m:t>
+                </m:r>
+                <m:r>
+                  <w:rPr>
+                    <w:rFonts w:ascii="Cambria Math" w:hAnsi="Cambria Math" w:cs="Times New Roman"/>
+                    <w:sz w:val="26"/>
+                    <w:szCs w:val="26"/>
+                  </w:rPr>
+                  <m:t>27</m:t>
+                </m:r>
+                <m:r>
+                  <w:rPr>
+                    <w:rFonts w:ascii="Cambria Math" w:hAnsi="Cambria Math" w:cs="Times New Roman"/>
+                    <w:sz w:val="26"/>
+                    <w:szCs w:val="26"/>
+                  </w:rPr>
+                  <m:t xml:space="preserve"> uA</m:t>
+                </m:r>
+              </m:oMath>
+            </m:oMathPara>
+          </w:p>
+        </w:tc>
+      </w:tr>
+      <w:tr>
+        <w:tc>
+          <w:tcPr>
+            <w:tcW w:w="3115" w:type="dxa"/>
+          </w:tcPr>
+          <w:p>
+            <w:pPr>
+              <w:tabs>
+                <w:tab w:val="left" w:pos="1110"/>
+              </w:tabs>
+              <w:jc w:val="center"/>
+              <w:rPr>
+                <w:rFonts w:ascii="Times New Roman" w:hAnsi="Times New Roman" w:cs="Times New Roman"/>
+                <w:sz w:val="26"/>
+                <w:szCs w:val="26"/>
+                <w:lang w:val="en-US"/>
+              </w:rPr>
+            </w:pPr>
+            <w:r>
+              <w:rPr>
+                <w:rFonts w:ascii="Times New Roman" w:hAnsi="Times New Roman" w:cs="Times New Roman"/>
+                <w:sz w:val="26"/>
+                <w:szCs w:val="26"/>
+                <w:lang w:val="en-US"/>
+              </w:rPr>
+              <w:t>16X mode</w:t>
+            </w:r>
+          </w:p>
+        </w:tc>
+        <w:tc>
+          <w:tcPr>
+            <w:tcW w:w="3115" w:type="dxa"/>
+          </w:tcPr>
+          <w:p>
+            <w:pPr>
+              <w:tabs>
+                <w:tab w:val="left" w:pos="1110"/>
+              </w:tabs>
+              <w:jc w:val="center"/>
+              <w:rPr>
+                <w:rFonts w:ascii="Times New Roman" w:hAnsi="Times New Roman" w:cs="Times New Roman"/>
+                <w:sz w:val="26"/>
+                <w:szCs w:val="26"/>
+                <w:lang w:val="en-US"/>
+              </w:rPr>
+            </w:pPr>
+            <w:r>
+              <w:rPr>
+                <w:rFonts w:ascii="Times New Roman" w:hAnsi="Times New Roman" w:cs="Times New Roman"/>
+                <w:sz w:val="26"/>
+                <w:szCs w:val="26"/>
+                <w:lang w:val="en-US"/>
+              </w:rPr>
+              <w:t>111</w:t>
+            </w:r>
+          </w:p>
+        </w:tc>
+        <w:tc>
+          <w:tcPr>
+            <w:tcW w:w="3115" w:type="dxa"/>
+          </w:tcPr>
+          <w:p>
+            <w:pPr>
+              <w:tabs>
+                <w:tab w:val="left" w:pos="1110"/>
+              </w:tabs>
+              <w:jc w:val="center"/>
+              <w:rPr>
+                <w:rFonts w:ascii="Times New Roman" w:hAnsi="Times New Roman" w:cs="Times New Roman"/>
+                <w:sz w:val="26"/>
+                <w:szCs w:val="26"/>
+              </w:rPr>
+            </w:pPr>
+            <m:oMathPara>
+              <m:oMath>
+                <m:r>
+                  <w:rPr>
+                    <w:rFonts w:ascii="Cambria Math" w:hAnsi="Cambria Math" w:cs="Times New Roman"/>
+                    <w:sz w:val="26"/>
+                    <w:szCs w:val="26"/>
+                  </w:rPr>
+                  <m:t>∓</m:t>
+                </m:r>
+                <m:r>
+                  <w:rPr>
+                    <w:rFonts w:ascii="Cambria Math" w:hAnsi="Cambria Math" w:cs="Times New Roman"/>
+                    <w:sz w:val="26"/>
+                    <w:szCs w:val="26"/>
+                  </w:rPr>
+                  <m:t>254</m:t>
+                </m:r>
+                <m:r>
+                  <w:rPr>
+                    <w:rFonts w:ascii="Cambria Math" w:hAnsi="Cambria Math" w:cs="Times New Roman"/>
+                    <w:sz w:val="26"/>
+                    <w:szCs w:val="26"/>
+                  </w:rPr>
+                  <m:t xml:space="preserve"> uA</m:t>
+                </m:r>
+              </m:oMath>
+            </m:oMathPara>
+          </w:p>
+        </w:tc>
+      </w:tr>
+    </w:tbl>
+    <w:p>
+      <w:pPr>
+        <w:tabs>
+          <w:tab w:val="left" w:pos="1110"/>
         </w:tabs>
       </w:pPr>
     </w:p>
@@ -4819,6 +6044,16 @@
       </w:tblBorders>
     </w:tblPr>
   </w:style>
+  <w:style w:type="character" w:styleId="PlaceholderText">
+    <w:name w:val="Placeholder Text"/>
+    <w:basedOn w:val="DefaultParagraphFont"/>
+    <w:uiPriority w:val="99"/>
+    <w:semiHidden/>
+    <w:rsid w:val="006142C0"/>
+    <w:rPr>
+      <w:color w:val="808080"/>
+    </w:rPr>
+  </w:style>
 </w:styles>
 </file>
 

</xml_diff>